<commit_message>
Updated CV as of 9-2-2016
</commit_message>
<xml_diff>
--- a/Scott Latham Curriculum Vitae.docx
+++ b/Scott Latham Curriculum Vitae.docx
@@ -31,7 +31,7 @@
           <w:noProof/>
         </w:rPr>
         <w:pict>
-          <v:line id="Line 2" o:spid="_x0000_s1026" style="position:absolute;left:0;text-align:left;flip:y;z-index:251657216;visibility:visible;mso-wrap-style:square;mso-width-percent:0;mso-height-percent:0;mso-wrap-distance-left:9pt;mso-wrap-distance-top:-3e-5mm;mso-wrap-distance-right:9pt;mso-wrap-distance-bottom:-3e-5mm;mso-position-horizontal:absolute;mso-position-horizontal-relative:text;mso-position-vertical:absolute;mso-position-vertical-relative:text;mso-width-percent:0;mso-height-percent:0;mso-width-relative:page;mso-height-relative:page" from="0,8.9pt" to="486pt,8.9pt" o:gfxdata="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" strokeweight="1pt"/>
+          <v:line id="Line 2" o:spid="_x0000_s1026" style="position:absolute;left:0;text-align:left;flip:y;z-index:251657216;visibility:visible;mso-wrap-distance-top:-3e-5mm;mso-wrap-distance-bottom:-3e-5mm" from="0,8.9pt" to="486pt,8.9pt" o:gfxdata="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" strokeweight="1pt"/>
         </w:pict>
       </w:r>
     </w:p>
@@ -51,7 +51,7 @@
           <w:sz w:val="22"/>
           <w:szCs w:val="22"/>
         </w:rPr>
-        <w:t>2</w:t>
+        <w:t>2850</w:t>
       </w:r>
       <w:r>
         <w:rPr>
@@ -59,7 +59,7 @@
           <w:sz w:val="22"/>
           <w:szCs w:val="22"/>
         </w:rPr>
-        <w:t>6</w:t>
+        <w:t xml:space="preserve"> </w:t>
       </w:r>
       <w:r>
         <w:rPr>
@@ -67,7 +67,7 @@
           <w:sz w:val="22"/>
           <w:szCs w:val="22"/>
         </w:rPr>
-        <w:t>7 Colonnade Dr.</w:t>
+        <w:t>Middlefield Rd</w:t>
       </w:r>
       <w:r>
         <w:rPr>
@@ -75,7 +75,7 @@
           <w:sz w:val="22"/>
           <w:szCs w:val="22"/>
         </w:rPr>
-        <w:t>, Apartment 2</w:t>
+        <w:t>.</w:t>
       </w:r>
       <w:r>
         <w:rPr>
@@ -83,7 +83,7 @@
           <w:sz w:val="22"/>
           <w:szCs w:val="22"/>
         </w:rPr>
-        <w:t>0</w:t>
+        <w:t>, Apartment 2</w:t>
       </w:r>
       <w:r>
         <w:rPr>
@@ -91,7 +91,7 @@
           <w:sz w:val="22"/>
           <w:szCs w:val="22"/>
         </w:rPr>
-        <w:t xml:space="preserve"> ∙ </w:t>
+        <w:t>31</w:t>
       </w:r>
       <w:r>
         <w:rPr>
@@ -99,7 +99,47 @@
           <w:sz w:val="22"/>
           <w:szCs w:val="22"/>
         </w:rPr>
-        <w:t>Charlottesville, VA 22903</w:t>
+        <w:t xml:space="preserve"> ∙</w:t>
+      </w:r>
+      <w:r>
+        <w:rPr>
+          <w:b/>
+          <w:sz w:val="22"/>
+          <w:szCs w:val="22"/>
+        </w:rPr>
+        <w:t xml:space="preserve"> Palo Alto</w:t>
+      </w:r>
+      <w:r>
+        <w:rPr>
+          <w:b/>
+          <w:sz w:val="22"/>
+          <w:szCs w:val="22"/>
+        </w:rPr>
+        <w:t xml:space="preserve">, </w:t>
+      </w:r>
+      <w:r>
+        <w:rPr>
+          <w:b/>
+          <w:sz w:val="22"/>
+          <w:szCs w:val="22"/>
+        </w:rPr>
+        <w:t>C</w:t>
+      </w:r>
+      <w:r>
+        <w:rPr>
+          <w:b/>
+          <w:sz w:val="22"/>
+          <w:szCs w:val="22"/>
+        </w:rPr>
+        <w:t xml:space="preserve">A </w:t>
+      </w:r>
+      <w:r>
+        <w:rPr>
+          <w:b/>
+          <w:sz w:val="22"/>
+          <w:szCs w:val="22"/>
+        </w:rPr>
+        <w:t>94306</w:t>
       </w:r>
       <w:r>
         <w:rPr>
@@ -144,7 +184,7 @@
             <w:sz w:val="22"/>
             <w:szCs w:val="22"/>
           </w:rPr>
-          <w:t>sal3ff@virginia.edu</w:t>
+          <w:t>scottlath@gmail.com</w:t>
         </w:r>
       </w:hyperlink>
     </w:p>
@@ -161,7 +201,7 @@
           <w:noProof/>
         </w:rPr>
         <w:pict>
-          <v:line id="Line 3" o:spid="_x0000_s1027" style="position:absolute;left:0;text-align:left;z-index:251658240;visibility:visible;mso-wrap-style:square;mso-width-percent:0;mso-height-percent:0;mso-wrap-distance-left:9pt;mso-wrap-distance-top:-3e-5mm;mso-wrap-distance-right:9pt;mso-wrap-distance-bottom:-3e-5mm;mso-position-horizontal:absolute;mso-position-horizontal-relative:text;mso-position-vertical:absolute;mso-position-vertical-relative:text;mso-width-percent:0;mso-height-percent:0;mso-width-relative:page;mso-height-relative:page" from="0,.45pt" to="486pt,.45pt" o:gfxdata="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" strokeweight="1pt"/>
+          <v:line id="Line 3" o:spid="_x0000_s1027" style="position:absolute;left:0;text-align:left;z-index:251658240;visibility:visible;mso-wrap-distance-top:-3e-5mm;mso-wrap-distance-bottom:-3e-5mm" from="0,.45pt" to="486pt,.45pt" o:gfxdata="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" strokeweight="1pt"/>
         </w:pict>
       </w:r>
     </w:p>
@@ -171,6 +211,58 @@
           <w:tab w:val="left" w:pos="1653"/>
           <w:tab w:val="right" w:pos="9360"/>
         </w:tabs>
+      </w:pPr>
+      <w:r>
+        <w:t>CURRENT POSITION</w:t>
+      </w:r>
+    </w:p>
+    <w:p>
+      <w:pPr>
+        <w:tabs>
+          <w:tab w:val="left" w:pos="360"/>
+          <w:tab w:val="right" w:pos="9360"/>
+        </w:tabs>
+      </w:pPr>
+      <w:r>
+        <w:tab/>
+        <w:t>Postdoctoral Fellow, Center for Education Policy Analysis (CEPA)</w:t>
+      </w:r>
+      <w:r>
+        <w:tab/>
+      </w:r>
+      <w:r>
+        <w:t>2016 - Present</w:t>
+      </w:r>
+    </w:p>
+    <w:p>
+      <w:pPr>
+        <w:tabs>
+          <w:tab w:val="left" w:pos="360"/>
+          <w:tab w:val="right" w:pos="9360"/>
+        </w:tabs>
+      </w:pPr>
+      <w:r>
+        <w:tab/>
+        <w:t>Stanford University</w:t>
+      </w:r>
+      <w:r>
+        <w:tab/>
+      </w:r>
+    </w:p>
+    <w:p>
+      <w:pPr>
+        <w:tabs>
+          <w:tab w:val="left" w:pos="1653"/>
+          <w:tab w:val="right" w:pos="9360"/>
+        </w:tabs>
+      </w:pPr>
+    </w:p>
+    <w:p>
+      <w:pPr>
+        <w:tabs>
+          <w:tab w:val="left" w:pos="1653"/>
+          <w:tab w:val="right" w:pos="9360"/>
+        </w:tabs>
         <w:rPr>
           <w:b/>
         </w:rPr>
@@ -202,13 +294,13 @@
         <w:t>.</w:t>
       </w:r>
       <w:r>
-        <w:t xml:space="preserve"> Education Policy, University of Virginia </w:t>
-      </w:r>
-      <w:r>
-        <w:tab/>
-      </w:r>
-      <w:r>
-        <w:t>2016 (Expected)</w:t>
+        <w:t xml:space="preserve"> Education Policy, University of Virginia</w:t>
+      </w:r>
+      <w:r>
+        <w:tab/>
+      </w:r>
+      <w:r>
+        <w:t>2016</w:t>
       </w:r>
     </w:p>
     <w:p>
@@ -313,65 +405,193 @@
         <w:tabs>
           <w:tab w:val="right" w:pos="9360"/>
         </w:tabs>
+      </w:pPr>
+      <w:r>
+        <w:tab/>
+      </w:r>
+    </w:p>
+    <w:p>
+      <w:pPr>
+        <w:tabs>
+          <w:tab w:val="right" w:pos="9360"/>
+        </w:tabs>
+      </w:pPr>
+      <w:r>
+        <w:t>RESEARCH EXPERIENCE</w:t>
+      </w:r>
+    </w:p>
+    <w:p>
+      <w:pPr>
+        <w:tabs>
+          <w:tab w:val="left" w:pos="360"/>
+          <w:tab w:val="right" w:pos="9360"/>
+        </w:tabs>
+      </w:pPr>
+      <w:r>
+        <w:tab/>
+      </w:r>
+      <w:r>
+        <w:t xml:space="preserve">Research </w:t>
+      </w:r>
+      <w:r>
+        <w:t>a</w:t>
+      </w:r>
+      <w:r>
+        <w:t xml:space="preserve">ssistant to </w:t>
+      </w:r>
+      <w:r>
+        <w:t xml:space="preserve">Daphna </w:t>
+      </w:r>
+      <w:proofErr w:type="spellStart"/>
+      <w:r>
+        <w:t>Bassok</w:t>
+      </w:r>
+      <w:proofErr w:type="spellEnd"/>
+      <w:r>
+        <w:t>, University of Virginia</w:t>
+      </w:r>
+      <w:r>
+        <w:t xml:space="preserve"> </w:t>
+      </w:r>
+      <w:r>
+        <w:tab/>
+      </w:r>
+      <w:r>
+        <w:t>2012 -</w:t>
+      </w:r>
+      <w:r>
+        <w:t xml:space="preserve"> </w:t>
+      </w:r>
+      <w:r>
+        <w:t>2016</w:t>
+      </w:r>
+    </w:p>
+    <w:p>
+      <w:pPr>
+        <w:tabs>
+          <w:tab w:val="left" w:pos="360"/>
+          <w:tab w:val="right" w:pos="9360"/>
+        </w:tabs>
+      </w:pPr>
+      <w:r>
+        <w:tab/>
+      </w:r>
+      <w:r>
+        <w:t xml:space="preserve">Research </w:t>
+      </w:r>
+      <w:r>
+        <w:t>a</w:t>
+      </w:r>
+      <w:r>
+        <w:t xml:space="preserve">ssistant to </w:t>
+      </w:r>
+      <w:r>
+        <w:t>Tho</w:t>
+      </w:r>
+      <w:r>
+        <w:t>mas Dee, University of Virginia</w:t>
+      </w:r>
+      <w:r>
+        <w:tab/>
+      </w:r>
+      <w:r>
+        <w:t>2011 - 2012</w:t>
+      </w:r>
+    </w:p>
+    <w:p>
+      <w:pPr>
+        <w:tabs>
+          <w:tab w:val="left" w:pos="360"/>
+          <w:tab w:val="right" w:pos="9360"/>
+        </w:tabs>
+      </w:pPr>
+      <w:r>
+        <w:tab/>
+      </w:r>
+      <w:r>
+        <w:t>Independent study with Dr. Robert Allan</w:t>
+      </w:r>
+      <w:r>
+        <w:t>,</w:t>
+      </w:r>
+      <w:r>
         <w:rPr>
           <w:b/>
         </w:rPr>
-      </w:pPr>
-    </w:p>
-    <w:p>
-      <w:pPr>
-        <w:tabs>
-          <w:tab w:val="right" w:pos="9360"/>
-        </w:tabs>
-      </w:pPr>
-      <w:r>
-        <w:t>RESEARCH INTERESTS</w:t>
-      </w:r>
-    </w:p>
-    <w:p>
-      <w:pPr>
-        <w:tabs>
-          <w:tab w:val="right" w:pos="9360"/>
-        </w:tabs>
-        <w:ind w:left="360"/>
-      </w:pPr>
-      <w:r>
-        <w:t>I am interested in issues of access and quality in early childhood education, particularly as they relate to race</w:t>
+        <w:t xml:space="preserve"> </w:t>
+      </w:r>
+      <w:r>
+        <w:t>Lafayette College</w:t>
+      </w:r>
+      <w:r>
+        <w:tab/>
+      </w:r>
+      <w:r>
+        <w:t>2009</w:t>
+      </w:r>
+      <w:r>
+        <w:t xml:space="preserve"> </w:t>
       </w:r>
       <w:r>
         <w:t>-</w:t>
       </w:r>
       <w:r>
-        <w:t xml:space="preserve"> and income</w:t>
-      </w:r>
-      <w:r>
-        <w:t>-</w:t>
-      </w:r>
-      <w:r>
-        <w:t>based achievement gaps.</w:t>
-      </w:r>
-    </w:p>
-    <w:p>
-      <w:pPr>
-        <w:tabs>
-          <w:tab w:val="right" w:pos="9360"/>
-        </w:tabs>
-      </w:pPr>
-      <w:r>
-        <w:tab/>
-      </w:r>
-    </w:p>
-    <w:p>
-      <w:pPr>
-        <w:tabs>
-          <w:tab w:val="right" w:pos="9360"/>
-        </w:tabs>
+        <w:t xml:space="preserve"> </w:t>
+      </w:r>
+      <w:r>
+        <w:t>2010</w:t>
+      </w:r>
+    </w:p>
+    <w:p>
+      <w:pPr>
+        <w:tabs>
+          <w:tab w:val="left" w:pos="360"/>
+          <w:tab w:val="right" w:pos="9360"/>
+        </w:tabs>
+      </w:pPr>
+      <w:r>
+        <w:tab/>
+      </w:r>
+      <w:r>
+        <w:t xml:space="preserve">Psychology </w:t>
+      </w:r>
+      <w:r>
+        <w:t>lab a</w:t>
+      </w:r>
+      <w:r>
+        <w:t>ssistant, Lafayette College</w:t>
+      </w:r>
+      <w:r>
         <w:rPr>
           <w:b/>
         </w:rPr>
-      </w:pPr>
-      <w:r>
-        <w:t>RESEARCH EXPERIENCE</w:t>
+        <w:t xml:space="preserve"> </w:t>
+      </w:r>
+      <w:r>
+        <w:rPr>
+          <w:b/>
+        </w:rPr>
+        <w:tab/>
+      </w:r>
+      <w:r>
+        <w:t>2009 - 2010</w:t>
+      </w:r>
+    </w:p>
+    <w:p>
+      <w:pPr>
+        <w:tabs>
+          <w:tab w:val="right" w:pos="9360"/>
+        </w:tabs>
+      </w:pPr>
+    </w:p>
+    <w:p>
+      <w:pPr>
+        <w:tabs>
+          <w:tab w:val="right" w:pos="9360"/>
+        </w:tabs>
+      </w:pPr>
+      <w:r>
+        <w:t>RESEARCH GRANTS</w:t>
       </w:r>
     </w:p>
     <w:p>
@@ -380,172 +600,6 @@
           <w:tab w:val="left" w:pos="360"/>
           <w:tab w:val="right" w:pos="9360"/>
         </w:tabs>
-      </w:pPr>
-      <w:r>
-        <w:tab/>
-      </w:r>
-      <w:r>
-        <w:t xml:space="preserve">Research </w:t>
-      </w:r>
-      <w:r>
-        <w:t>a</w:t>
-      </w:r>
-      <w:r>
-        <w:t xml:space="preserve">ssistant to </w:t>
-      </w:r>
-      <w:r>
-        <w:t>Daphna Bassok</w:t>
-      </w:r>
-      <w:r>
-        <w:t>, University of Virginia</w:t>
-      </w:r>
-      <w:r>
-        <w:t xml:space="preserve"> </w:t>
-      </w:r>
-      <w:r>
-        <w:tab/>
-      </w:r>
-      <w:r>
-        <w:t>2012 -</w:t>
-      </w:r>
-      <w:r>
-        <w:t xml:space="preserve"> present</w:t>
-      </w:r>
-    </w:p>
-    <w:p>
-      <w:pPr>
-        <w:tabs>
-          <w:tab w:val="left" w:pos="360"/>
-          <w:tab w:val="right" w:pos="9360"/>
-        </w:tabs>
-      </w:pPr>
-      <w:r>
-        <w:tab/>
-      </w:r>
-      <w:r>
-        <w:t xml:space="preserve">Research </w:t>
-      </w:r>
-      <w:r>
-        <w:t>a</w:t>
-      </w:r>
-      <w:r>
-        <w:t xml:space="preserve">ssistant to </w:t>
-      </w:r>
-      <w:r>
-        <w:t>Tho</w:t>
-      </w:r>
-      <w:r>
-        <w:t>mas Dee, University of Virginia</w:t>
-      </w:r>
-      <w:r>
-        <w:tab/>
-      </w:r>
-      <w:r>
-        <w:t>2011 - 2012</w:t>
-      </w:r>
-    </w:p>
-    <w:p>
-      <w:pPr>
-        <w:tabs>
-          <w:tab w:val="left" w:pos="360"/>
-          <w:tab w:val="right" w:pos="9360"/>
-        </w:tabs>
-      </w:pPr>
-      <w:r>
-        <w:tab/>
-      </w:r>
-      <w:r>
-        <w:t>Independent study with Dr. Robert Allan</w:t>
-      </w:r>
-      <w:r>
-        <w:t>,</w:t>
-      </w:r>
-      <w:r>
-        <w:rPr>
-          <w:b/>
-        </w:rPr>
-        <w:t xml:space="preserve"> </w:t>
-      </w:r>
-      <w:r>
-        <w:t>Lafayette College</w:t>
-      </w:r>
-      <w:r>
-        <w:tab/>
-      </w:r>
-      <w:r>
-        <w:t>2009</w:t>
-      </w:r>
-      <w:r>
-        <w:t xml:space="preserve"> </w:t>
-      </w:r>
-      <w:r>
-        <w:t>-</w:t>
-      </w:r>
-      <w:r>
-        <w:t xml:space="preserve"> </w:t>
-      </w:r>
-      <w:r>
-        <w:t>2010</w:t>
-      </w:r>
-    </w:p>
-    <w:p>
-      <w:pPr>
-        <w:tabs>
-          <w:tab w:val="left" w:pos="360"/>
-          <w:tab w:val="right" w:pos="9360"/>
-        </w:tabs>
-      </w:pPr>
-      <w:r>
-        <w:tab/>
-      </w:r>
-      <w:r>
-        <w:t xml:space="preserve">Psychology </w:t>
-      </w:r>
-      <w:r>
-        <w:t>lab a</w:t>
-      </w:r>
-      <w:r>
-        <w:t>ssistant, Lafayette College</w:t>
-      </w:r>
-      <w:r>
-        <w:rPr>
-          <w:b/>
-        </w:rPr>
-        <w:t xml:space="preserve"> </w:t>
-      </w:r>
-      <w:r>
-        <w:rPr>
-          <w:b/>
-        </w:rPr>
-        <w:tab/>
-      </w:r>
-      <w:r>
-        <w:t>2009 - 2010</w:t>
-      </w:r>
-    </w:p>
-    <w:p>
-      <w:pPr>
-        <w:tabs>
-          <w:tab w:val="right" w:pos="9360"/>
-        </w:tabs>
-      </w:pPr>
-    </w:p>
-    <w:p>
-      <w:pPr>
-        <w:tabs>
-          <w:tab w:val="right" w:pos="9360"/>
-        </w:tabs>
-      </w:pPr>
-      <w:r>
-        <w:t>RESEARCH GRANTS</w:t>
-      </w:r>
-    </w:p>
-    <w:p>
-      <w:pPr>
-        <w:tabs>
-          <w:tab w:val="left" w:pos="360"/>
-          <w:tab w:val="right" w:pos="9360"/>
-        </w:tabs>
         <w:rPr>
           <w:i/>
         </w:rPr>
@@ -563,7 +617,21 @@
         <w:rPr>
           <w:i/>
         </w:rPr>
-        <w:t>with Daphna Bassok &amp; Thomas Dee</w:t>
+        <w:t xml:space="preserve">with Daphna </w:t>
+      </w:r>
+      <w:proofErr w:type="spellStart"/>
+      <w:r>
+        <w:rPr>
+          <w:i/>
+        </w:rPr>
+        <w:t>Bassok</w:t>
+      </w:r>
+      <w:proofErr w:type="spellEnd"/>
+      <w:r>
+        <w:rPr>
+          <w:i/>
+        </w:rPr>
+        <w:t xml:space="preserve"> &amp; Thomas Dee</w:t>
       </w:r>
       <w:r>
         <w:rPr>
@@ -599,8 +667,13 @@
       <w:r>
         <w:tab/>
       </w:r>
-      <w:r>
-        <w:t xml:space="preserve">Smith Richardson Foundation. </w:t>
+      <w:proofErr w:type="gramStart"/>
+      <w:r>
+        <w:t>Smith Richardson Foundation.</w:t>
+      </w:r>
+      <w:proofErr w:type="gramEnd"/>
+      <w:r>
+        <w:t xml:space="preserve"> </w:t>
       </w:r>
       <w:r>
         <w:t>“</w:t>
@@ -716,12 +789,36 @@
       </w:pPr>
       <w:r>
         <w:tab/>
-      </w:r>
-      <w:r>
-        <w:t>Brenda Holliday L</w:t>
-      </w:r>
-      <w:r>
-        <w:t>oyd Award</w:t>
+        <w:t>Institute of Education Sciences Postdoctoral Fellowship</w:t>
+      </w:r>
+      <w:r>
+        <w:tab/>
+        <w:t>2016 - 2017</w:t>
+      </w:r>
+    </w:p>
+    <w:p>
+      <w:pPr>
+        <w:tabs>
+          <w:tab w:val="left" w:pos="360"/>
+          <w:tab w:val="right" w:pos="9360"/>
+        </w:tabs>
+      </w:pPr>
+      <w:r>
+        <w:tab/>
+      </w:r>
+      <w:r>
+        <w:t xml:space="preserve">Brenda Holliday </w:t>
+      </w:r>
+      <w:proofErr w:type="spellStart"/>
+      <w:r>
+        <w:t>L</w:t>
+      </w:r>
+      <w:r>
+        <w:t>oyd</w:t>
+      </w:r>
+      <w:proofErr w:type="spellEnd"/>
+      <w:r>
+        <w:t xml:space="preserve"> Award</w:t>
       </w:r>
       <w:r>
         <w:t xml:space="preserve"> </w:t>
@@ -742,16 +839,24 @@
           <w:i/>
         </w:rPr>
       </w:pPr>
+      <w:proofErr w:type="gramStart"/>
       <w:r>
         <w:rPr>
           <w:i/>
         </w:rPr>
-        <w:t xml:space="preserve">for </w:t>
-      </w:r>
+        <w:t>for</w:t>
+      </w:r>
+      <w:proofErr w:type="gramEnd"/>
       <w:r>
         <w:rPr>
           <w:i/>
         </w:rPr>
+        <w:t xml:space="preserve"> </w:t>
+      </w:r>
+      <w:r>
+        <w:rPr>
+          <w:i/>
+        </w:rPr>
         <w:t xml:space="preserve">education </w:t>
       </w:r>
       <w:r>
@@ -775,7 +880,15 @@
         <w:tab/>
       </w:r>
       <w:r>
-        <w:t>Institute of Education Sciences Predoctoral Fellowship</w:t>
+        <w:t xml:space="preserve">Institute of Education Sciences </w:t>
+      </w:r>
+      <w:proofErr w:type="spellStart"/>
+      <w:r>
+        <w:t>Predoctoral</w:t>
+      </w:r>
+      <w:proofErr w:type="spellEnd"/>
+      <w:r>
+        <w:t xml:space="preserve"> Fellowship</w:t>
       </w:r>
       <w:r>
         <w:tab/>
@@ -860,86 +973,6 @@
       <w:r>
         <w:t>PAPERS, PUBLISHED AND UNDER REVIEW</w:t>
       </w:r>
-    </w:p>
-    <w:p>
-      <w:pPr>
-        <w:tabs>
-          <w:tab w:val="left" w:pos="360"/>
-          <w:tab w:val="left" w:pos="1653"/>
-          <w:tab w:val="right" w:pos="9360"/>
-        </w:tabs>
-        <w:ind w:left="720" w:hanging="720"/>
-        <w:rPr>
-          <w:i/>
-        </w:rPr>
-      </w:pPr>
-      <w:r>
-        <w:tab/>
-      </w:r>
-      <w:r>
-        <w:t>Abry, T.,</w:t>
-      </w:r>
-      <w:r>
-        <w:rPr>
-          <w:b/>
-        </w:rPr>
-        <w:t xml:space="preserve"> Latham, S.</w:t>
-      </w:r>
-      <w:r>
-        <w:t xml:space="preserve">, Bassok, D. &amp; LoCasale-Crouch, J. </w:t>
-      </w:r>
-      <w:r>
-        <w:t xml:space="preserve">(2015) </w:t>
-      </w:r>
-      <w:r>
-        <w:t>“</w:t>
-      </w:r>
-      <w:r>
-        <w:t>Preschool and kindergarten teacher</w:t>
-      </w:r>
-      <w:r>
-        <w:t>s’</w:t>
-      </w:r>
-      <w:r>
-        <w:t xml:space="preserve"> beliefs about </w:t>
-      </w:r>
-      <w:r>
-        <w:t>early school competencies</w:t>
-      </w:r>
-      <w:r>
-        <w:t xml:space="preserve">: </w:t>
-      </w:r>
-      <w:r>
-        <w:t>Misalignment matters for kindergarten adjustment.</w:t>
-      </w:r>
-      <w:r>
-        <w:t>”</w:t>
-      </w:r>
-      <w:r>
-        <w:t xml:space="preserve"> </w:t>
-      </w:r>
-      <w:proofErr w:type="gramStart"/>
-      <w:r>
-        <w:t>31(2) 78-88</w:t>
-      </w:r>
-      <w:r>
-        <w:t xml:space="preserve">, </w:t>
-      </w:r>
-      <w:r>
-        <w:rPr>
-          <w:i/>
-        </w:rPr>
-        <w:t>Early Childhood Research Quarterly.</w:t>
-      </w:r>
-      <w:proofErr w:type="gramEnd"/>
-    </w:p>
-    <w:p>
-      <w:pPr>
-        <w:tabs>
-          <w:tab w:val="left" w:pos="360"/>
-        </w:tabs>
-        <w:ind w:left="720"/>
-      </w:pPr>
     </w:p>
     <w:p>
       <w:pPr>
@@ -953,8 +986,13 @@
       <w:r>
         <w:tab/>
       </w:r>
-      <w:r>
-        <w:t xml:space="preserve">Bassok, D., </w:t>
+      <w:proofErr w:type="spellStart"/>
+      <w:r>
+        <w:t>Bassok</w:t>
+      </w:r>
+      <w:proofErr w:type="spellEnd"/>
+      <w:r>
+        <w:t xml:space="preserve">, D., </w:t>
       </w:r>
       <w:r>
         <w:rPr>
@@ -963,32 +1001,152 @@
         <w:t>Latham, S.</w:t>
       </w:r>
       <w:r>
-        <w:t xml:space="preserve">, &amp; Rorem, A. “Is kindergarten the new first grade? The changing nature of kindergarten in the Age of Accountability.” </w:t>
-      </w:r>
-      <w:r>
-        <w:t>Forthcoming</w:t>
+        <w:t xml:space="preserve">, &amp; Rorem, A. </w:t>
+      </w:r>
+      <w:r>
+        <w:t xml:space="preserve">(2016) </w:t>
+      </w:r>
+      <w:r>
+        <w:t xml:space="preserve">“Is kindergarten the new first grade?” </w:t>
+      </w:r>
+      <w:proofErr w:type="spellStart"/>
+      <w:r>
+        <w:t>Vol</w:t>
+      </w:r>
+      <w:proofErr w:type="spellEnd"/>
+      <w:r>
+        <w:t xml:space="preserve"> 1 (4)</w:t>
+      </w:r>
+      <w:r>
+        <w:t xml:space="preserve"> 1-31, </w:t>
+      </w:r>
+      <w:r>
+        <w:rPr>
+          <w:i/>
+        </w:rPr>
+        <w:t>AERA Open</w:t>
+      </w:r>
+      <w:r>
+        <w:t>.</w:t>
+      </w:r>
+    </w:p>
+    <w:p>
+      <w:pPr>
+        <w:tabs>
+          <w:tab w:val="left" w:pos="360"/>
+          <w:tab w:val="left" w:pos="1653"/>
+          <w:tab w:val="right" w:pos="9360"/>
+        </w:tabs>
+        <w:ind w:left="720" w:hanging="720"/>
+      </w:pPr>
+      <w:r>
+        <w:tab/>
+      </w:r>
+    </w:p>
+    <w:p>
+      <w:pPr>
+        <w:tabs>
+          <w:tab w:val="left" w:pos="360"/>
+          <w:tab w:val="left" w:pos="1653"/>
+          <w:tab w:val="right" w:pos="9360"/>
+        </w:tabs>
+        <w:ind w:left="720" w:hanging="720"/>
+        <w:rPr>
+          <w:i/>
+        </w:rPr>
+      </w:pPr>
+      <w:r>
+        <w:tab/>
+      </w:r>
+      <w:proofErr w:type="spellStart"/>
+      <w:r>
+        <w:t>Abry</w:t>
+      </w:r>
+      <w:proofErr w:type="spellEnd"/>
+      <w:r>
+        <w:t>, T.,</w:t>
+      </w:r>
+      <w:r>
+        <w:rPr>
+          <w:b/>
+        </w:rPr>
+        <w:t xml:space="preserve"> Latham, S.</w:t>
       </w:r>
       <w:r>
         <w:t xml:space="preserve">, </w:t>
       </w:r>
+      <w:proofErr w:type="spellStart"/>
+      <w:r>
+        <w:t>Bassok</w:t>
+      </w:r>
+      <w:proofErr w:type="spellEnd"/>
+      <w:r>
+        <w:t xml:space="preserve">, D. &amp; </w:t>
+      </w:r>
+      <w:proofErr w:type="spellStart"/>
+      <w:r>
+        <w:t>LoCasale</w:t>
+      </w:r>
+      <w:proofErr w:type="spellEnd"/>
+      <w:r>
+        <w:t xml:space="preserve">-Crouch, J. </w:t>
+      </w:r>
+      <w:r>
+        <w:t xml:space="preserve">(2015) </w:t>
+      </w:r>
+      <w:r>
+        <w:t>“</w:t>
+      </w:r>
+      <w:r>
+        <w:t>Preschool and kindergarten teacher</w:t>
+      </w:r>
+      <w:r>
+        <w:t>s’</w:t>
+      </w:r>
+      <w:r>
+        <w:t xml:space="preserve"> beliefs about </w:t>
+      </w:r>
+      <w:r>
+        <w:t>early school competencies</w:t>
+      </w:r>
+      <w:r>
+        <w:t xml:space="preserve">: </w:t>
+      </w:r>
+      <w:r>
+        <w:t>Misalignment matters for kindergarten adjustment.</w:t>
+      </w:r>
+      <w:r>
+        <w:t>”</w:t>
+      </w:r>
+      <w:r>
+        <w:t xml:space="preserve"> </w:t>
+      </w:r>
+      <w:proofErr w:type="gramStart"/>
+      <w:r>
+        <w:t>31(2) 78-88</w:t>
+      </w:r>
+      <w:r>
+        <w:t xml:space="preserve">, </w:t>
+      </w:r>
       <w:r>
         <w:rPr>
           <w:i/>
         </w:rPr>
-        <w:t>AERA Open</w:t>
-      </w:r>
-      <w:r>
-        <w:t>.</w:t>
-      </w:r>
-    </w:p>
-    <w:p>
-      <w:pPr>
-        <w:pStyle w:val="NormalWeb"/>
+        <w:t>Early Childhood Research Quarterly.</w:t>
+      </w:r>
+      <w:proofErr w:type="gramEnd"/>
+    </w:p>
+    <w:p>
+      <w:pPr>
         <w:tabs>
           <w:tab w:val="left" w:pos="360"/>
-        </w:tabs>
-        <w:spacing w:before="0" w:beforeAutospacing="0" w:after="0" w:afterAutospacing="0"/>
+          <w:tab w:val="left" w:pos="1653"/>
+          <w:tab w:val="right" w:pos="9360"/>
+        </w:tabs>
         <w:ind w:left="720" w:hanging="720"/>
+        <w:rPr>
+          <w:i/>
+        </w:rPr>
       </w:pPr>
     </w:p>
     <w:p>
@@ -997,13 +1155,6 @@
         <w:spacing w:before="0" w:beforeAutospacing="0" w:after="0" w:afterAutospacing="0"/>
         <w:ind w:left="720" w:hanging="360"/>
       </w:pPr>
-    </w:p>
-    <w:p>
-      <w:pPr>
-        <w:pStyle w:val="NormalWeb"/>
-        <w:spacing w:before="0" w:beforeAutospacing="0" w:after="0" w:afterAutospacing="0"/>
-        <w:ind w:left="720" w:hanging="360"/>
-      </w:pPr>
       <w:proofErr w:type="spellStart"/>
       <w:proofErr w:type="gramStart"/>
       <w:r>
@@ -1042,6 +1193,7 @@
       <w:r>
         <w:t xml:space="preserve">” </w:t>
       </w:r>
+      <w:proofErr w:type="gramStart"/>
       <w:r>
         <w:t xml:space="preserve">Invited Revise and Resubmit, </w:t>
       </w:r>
@@ -1054,6 +1206,7 @@
       <w:r>
         <w:t>.</w:t>
       </w:r>
+      <w:proofErr w:type="gramEnd"/>
       <w:r>
         <w:t xml:space="preserve"> Working paper available here: </w:t>
       </w:r>
@@ -1068,26 +1221,22 @@
     </w:p>
     <w:p>
       <w:pPr>
-        <w:tabs>
-          <w:tab w:val="left" w:pos="1653"/>
-          <w:tab w:val="right" w:pos="9360"/>
-        </w:tabs>
+        <w:pStyle w:val="NormalWeb"/>
+        <w:spacing w:before="0" w:beforeAutospacing="0" w:after="0" w:afterAutospacing="0"/>
+        <w:ind w:left="720" w:hanging="360"/>
+      </w:pPr>
+    </w:p>
+    <w:p>
+      <w:pPr>
+        <w:tabs>
+          <w:tab w:val="left" w:pos="1653"/>
+          <w:tab w:val="right" w:pos="9360"/>
+        </w:tabs>
+        <w:ind w:left="720" w:hanging="720"/>
         <w:rPr>
           <w:b/>
         </w:rPr>
       </w:pPr>
-    </w:p>
-    <w:p>
-      <w:pPr>
-        <w:tabs>
-          <w:tab w:val="left" w:pos="1653"/>
-          <w:tab w:val="right" w:pos="9360"/>
-        </w:tabs>
-        <w:ind w:left="720" w:hanging="720"/>
-        <w:rPr>
-          <w:b/>
-        </w:rPr>
-      </w:pPr>
       <w:r>
         <w:t>WORK IN PROGRESS</w:t>
       </w:r>
@@ -1105,11 +1254,19 @@
         </w:rPr>
         <w:tab/>
       </w:r>
+      <w:proofErr w:type="spellStart"/>
       <w:r>
         <w:rPr>
           <w:bCs/>
         </w:rPr>
-        <w:t xml:space="preserve">Bassok, D., Gibbs, C. &amp; </w:t>
+        <w:t>Bassok</w:t>
+      </w:r>
+      <w:proofErr w:type="spellEnd"/>
+      <w:r>
+        <w:rPr>
+          <w:bCs/>
+        </w:rPr>
+        <w:t xml:space="preserve">, D., Gibbs, C. &amp; </w:t>
       </w:r>
       <w:r>
         <w:rPr>
@@ -1127,6 +1284,7 @@
       <w:r>
         <w:t xml:space="preserve"> </w:t>
       </w:r>
+      <w:proofErr w:type="gramStart"/>
       <w:r>
         <w:t xml:space="preserve">Exploring </w:t>
       </w:r>
@@ -1184,6 +1342,7 @@
       <w:r>
         <w:t>.</w:t>
       </w:r>
+      <w:proofErr w:type="gramEnd"/>
       <w:r>
         <w:t xml:space="preserve"> </w:t>
       </w:r>
@@ -1217,8 +1376,13 @@
       <w:r>
         <w:tab/>
       </w:r>
-      <w:r>
-        <w:t xml:space="preserve">Bassok, D., Dee, T., &amp; </w:t>
+      <w:proofErr w:type="spellStart"/>
+      <w:r>
+        <w:t>Bassok</w:t>
+      </w:r>
+      <w:proofErr w:type="spellEnd"/>
+      <w:r>
+        <w:t xml:space="preserve">, D., Dee, T., &amp; </w:t>
       </w:r>
       <w:r>
         <w:rPr>
@@ -1360,7 +1524,15 @@
         <w:t xml:space="preserve">Kids today: Changes in school readiness in an early childhood era </w:t>
       </w:r>
       <w:r>
-        <w:t>(with Daphna Bassok)</w:t>
+        <w:t xml:space="preserve">(with Daphna </w:t>
+      </w:r>
+      <w:proofErr w:type="spellStart"/>
+      <w:r>
+        <w:t>Bassok</w:t>
+      </w:r>
+      <w:proofErr w:type="spellEnd"/>
+      <w:r>
+        <w:t>)</w:t>
       </w:r>
       <w:r>
         <w:rPr>
@@ -1494,7 +1666,15 @@
         <w:t xml:space="preserve">Do the effects of early childhood interventions systematically fade? Exploring variation in the persistence of preschool effects </w:t>
       </w:r>
       <w:r>
-        <w:t>(with Daphna Bassok and Chloe Gibbs)</w:t>
+        <w:t xml:space="preserve">(with Daphna </w:t>
+      </w:r>
+      <w:proofErr w:type="spellStart"/>
+      <w:r>
+        <w:t>Bassok</w:t>
+      </w:r>
+      <w:proofErr w:type="spellEnd"/>
+      <w:r>
+        <w:t xml:space="preserve"> and Chloe Gibbs)</w:t>
       </w:r>
     </w:p>
     <w:p>
@@ -1561,7 +1741,23 @@
         <w:tab/>
       </w:r>
       <w:r>
-        <w:t>(With Daphna Bassok and Jennifer LoCasale-Crouch)</w:t>
+        <w:t xml:space="preserve">(With Daphna </w:t>
+      </w:r>
+      <w:proofErr w:type="spellStart"/>
+      <w:r>
+        <w:t>Bassok</w:t>
+      </w:r>
+      <w:proofErr w:type="spellEnd"/>
+      <w:r>
+        <w:t xml:space="preserve"> and Jennifer </w:t>
+      </w:r>
+      <w:proofErr w:type="spellStart"/>
+      <w:r>
+        <w:t>LoCasale</w:t>
+      </w:r>
+      <w:proofErr w:type="spellEnd"/>
+      <w:r>
+        <w:t>-Crouch)</w:t>
       </w:r>
     </w:p>
     <w:p>
@@ -1593,10 +1789,13 @@
         <w:ind w:left="720"/>
       </w:pPr>
       <w:r>
-        <w:t>CASTL Works in Progress series, University of Virgin</w:t>
-      </w:r>
-      <w:r>
-        <w:t xml:space="preserve">ia, Charlottesville, VA </w:t>
+        <w:t xml:space="preserve">CASTL Works in Progress series, </w:t>
+      </w:r>
+      <w:r>
+        <w:t>University of Virginia</w:t>
+      </w:r>
+      <w:r>
+        <w:t xml:space="preserve">, Charlottesville, VA </w:t>
       </w:r>
       <w:r>
         <w:tab/>
@@ -1640,7 +1839,14 @@
       </w:r>
       <w:r>
         <w:tab/>
-        <w:t>Fall 2014</w:t>
+      </w:r>
+      <w:proofErr w:type="gramStart"/>
+      <w:r>
+        <w:t>Fall</w:t>
+      </w:r>
+      <w:proofErr w:type="gramEnd"/>
+      <w:r>
+        <w:t xml:space="preserve"> 2014</w:t>
       </w:r>
     </w:p>
     <w:p>
@@ -1704,8 +1910,13 @@
       <w:r>
         <w:tab/>
       </w:r>
-      <w:r>
-        <w:t>Fall 2013</w:t>
+      <w:proofErr w:type="gramStart"/>
+      <w:r>
+        <w:t>Fall</w:t>
+      </w:r>
+      <w:proofErr w:type="gramEnd"/>
+      <w:r>
+        <w:t xml:space="preserve"> 2013</w:t>
       </w:r>
     </w:p>
     <w:p>
@@ -1717,7 +1928,15 @@
         <w:ind w:left="360"/>
       </w:pPr>
       <w:r>
-        <w:t>Teaching assistant, University of Virginia (Instructor: Daphna Bassok)</w:t>
+        <w:t xml:space="preserve">Teaching assistant, University of Virginia (Instructor: Daphna </w:t>
+      </w:r>
+      <w:proofErr w:type="spellStart"/>
+      <w:r>
+        <w:t>Bassok</w:t>
+      </w:r>
+      <w:proofErr w:type="spellEnd"/>
+      <w:r>
+        <w:t>)</w:t>
       </w:r>
     </w:p>
     <w:p>
@@ -1803,7 +2022,6 @@
         </w:tabs>
       </w:pPr>
       <w:r>
-        <w:lastRenderedPageBreak/>
         <w:t>MEDIA MENTIONS</w:t>
       </w:r>
     </w:p>
@@ -1813,8 +2031,316 @@
           <w:tab w:val="left" w:pos="1653"/>
           <w:tab w:val="right" w:pos="9360"/>
         </w:tabs>
+        <w:ind w:left="720" w:hanging="270"/>
+      </w:pPr>
+      <w:r>
+        <w:t xml:space="preserve">Reardon, S., </w:t>
+      </w:r>
+      <w:proofErr w:type="spellStart"/>
+      <w:r>
+        <w:t>Waldfogel</w:t>
+      </w:r>
+      <w:proofErr w:type="spellEnd"/>
+      <w:r>
+        <w:t xml:space="preserve">, J., &amp; </w:t>
+      </w:r>
+      <w:proofErr w:type="spellStart"/>
+      <w:r>
+        <w:t>Bassok</w:t>
+      </w:r>
+      <w:proofErr w:type="spellEnd"/>
+      <w:r>
+        <w:t>, D. (2</w:t>
+      </w:r>
+      <w:r>
+        <w:t xml:space="preserve">016, August 26). The Good News </w:t>
+      </w:r>
+      <w:proofErr w:type="gramStart"/>
+      <w:r>
+        <w:t>A</w:t>
+      </w:r>
+      <w:r>
+        <w:t>bout</w:t>
+      </w:r>
+      <w:proofErr w:type="gramEnd"/>
+      <w:r>
+        <w:t xml:space="preserve"> Educational Inequality. </w:t>
+      </w:r>
+      <w:proofErr w:type="gramStart"/>
+      <w:r>
+        <w:rPr>
+          <w:i/>
+        </w:rPr>
+        <w:t>The New York Times.</w:t>
+      </w:r>
+      <w:proofErr w:type="gramEnd"/>
+      <w:r>
+        <w:rPr>
+          <w:i/>
+        </w:rPr>
+        <w:t xml:space="preserve"> </w:t>
+      </w:r>
+      <w:r>
+        <w:t xml:space="preserve">Available at </w:t>
+      </w:r>
+      <w:hyperlink r:id="rId11" w:history="1">
+        <w:r>
+          <w:rPr>
+            <w:rStyle w:val="Hyperlink"/>
+          </w:rPr>
+          <w:t>http://www.nytimes.com/2016/08/28/opinion/sunday/the-good-news-about-educational-inequality.html?_r=0</w:t>
+        </w:r>
+      </w:hyperlink>
+    </w:p>
+    <w:p>
+      <w:pPr>
+        <w:tabs>
+          <w:tab w:val="left" w:pos="1653"/>
+          <w:tab w:val="right" w:pos="9360"/>
+        </w:tabs>
+      </w:pPr>
+    </w:p>
+    <w:p>
+      <w:pPr>
+        <w:tabs>
+          <w:tab w:val="left" w:pos="1653"/>
+          <w:tab w:val="right" w:pos="9360"/>
+        </w:tabs>
+        <w:ind w:left="720" w:hanging="270"/>
+      </w:pPr>
+      <w:r>
+        <w:t xml:space="preserve">McNulty M. (2016, July 25). </w:t>
+      </w:r>
+      <w:proofErr w:type="gramStart"/>
+      <w:r>
+        <w:t>The Shift in the Way Society Values Kindergarten.</w:t>
+      </w:r>
+      <w:proofErr w:type="gramEnd"/>
+      <w:r>
+        <w:t xml:space="preserve"> </w:t>
+      </w:r>
+      <w:proofErr w:type="gramStart"/>
+      <w:r>
+        <w:rPr>
+          <w:i/>
+        </w:rPr>
+        <w:t>Deseret News.</w:t>
+      </w:r>
+      <w:proofErr w:type="gramEnd"/>
+      <w:r>
+        <w:t xml:space="preserve"> </w:t>
+      </w:r>
+      <w:r>
+        <w:t>Available at</w:t>
+      </w:r>
+      <w:r>
+        <w:t xml:space="preserve"> </w:t>
+      </w:r>
+      <w:hyperlink r:id="rId12" w:history="1">
+        <w:r>
+          <w:rPr>
+            <w:rStyle w:val="Hyperlink"/>
+          </w:rPr>
+          <w:t>http://beta.deseretnews.com/article/865658105/The-shift-in-the-way-society-values-kindergarten.html</w:t>
+        </w:r>
+      </w:hyperlink>
+    </w:p>
+    <w:p>
+      <w:pPr>
+        <w:tabs>
+          <w:tab w:val="left" w:pos="1653"/>
+          <w:tab w:val="right" w:pos="9360"/>
+        </w:tabs>
+        <w:ind w:left="720" w:hanging="270"/>
+      </w:pPr>
+    </w:p>
+    <w:p>
+      <w:pPr>
+        <w:tabs>
+          <w:tab w:val="left" w:pos="1653"/>
+          <w:tab w:val="right" w:pos="9360"/>
+        </w:tabs>
         <w:ind w:left="720" w:hanging="360"/>
       </w:pPr>
+      <w:proofErr w:type="spellStart"/>
+      <w:r>
+        <w:t>Nadworny</w:t>
+      </w:r>
+      <w:proofErr w:type="spellEnd"/>
+      <w:r>
+        <w:t xml:space="preserve">, E &amp; </w:t>
+      </w:r>
+      <w:proofErr w:type="spellStart"/>
+      <w:r>
+        <w:t>Kamenetz</w:t>
+      </w:r>
+      <w:proofErr w:type="spellEnd"/>
+      <w:r>
+        <w:t xml:space="preserve">, A. (2016, January 8). </w:t>
+      </w:r>
+      <w:proofErr w:type="gramStart"/>
+      <w:r>
+        <w:t>Why Kindergarten is the New First Grade.</w:t>
+      </w:r>
+      <w:proofErr w:type="gramEnd"/>
+      <w:r>
+        <w:t xml:space="preserve"> </w:t>
+      </w:r>
+      <w:r>
+        <w:rPr>
+          <w:i/>
+        </w:rPr>
+        <w:t>NPR Ed</w:t>
+      </w:r>
+      <w:r>
+        <w:t xml:space="preserve">. </w:t>
+      </w:r>
+      <w:r>
+        <w:t>Available at</w:t>
+      </w:r>
+      <w:r>
+        <w:t xml:space="preserve"> </w:t>
+      </w:r>
+      <w:hyperlink r:id="rId13" w:history="1">
+        <w:r>
+          <w:rPr>
+            <w:rStyle w:val="Hyperlink"/>
+          </w:rPr>
+          <w:t>http://www.npr.org/sections/ed/2016/01/08/462279629/why-kindergarten-is-the-new-first-grade</w:t>
+        </w:r>
+      </w:hyperlink>
+    </w:p>
+    <w:p>
+      <w:pPr>
+        <w:tabs>
+          <w:tab w:val="left" w:pos="1653"/>
+          <w:tab w:val="right" w:pos="9360"/>
+        </w:tabs>
+      </w:pPr>
+    </w:p>
+    <w:p>
+      <w:pPr>
+        <w:tabs>
+          <w:tab w:val="right" w:pos="9360"/>
+        </w:tabs>
+        <w:ind w:left="720" w:hanging="360"/>
+      </w:pPr>
+      <w:r>
+        <w:t xml:space="preserve">Camera, L. (2016, January 7). </w:t>
+      </w:r>
+      <w:proofErr w:type="gramStart"/>
+      <w:r>
+        <w:t xml:space="preserve">Welcome to </w:t>
+      </w:r>
+      <w:r>
+        <w:rPr>
+          <w:strike/>
+        </w:rPr>
+        <w:t>First Grade</w:t>
+      </w:r>
+      <w:r>
+        <w:t xml:space="preserve"> Kindergarten.</w:t>
+      </w:r>
+      <w:proofErr w:type="gramEnd"/>
+      <w:r>
+        <w:t xml:space="preserve"> </w:t>
+      </w:r>
+      <w:proofErr w:type="gramStart"/>
+      <w:r>
+        <w:rPr>
+          <w:i/>
+        </w:rPr>
+        <w:t>US News and World Report</w:t>
+      </w:r>
+      <w:r>
+        <w:t>.</w:t>
+      </w:r>
+      <w:proofErr w:type="gramEnd"/>
+      <w:r>
+        <w:t xml:space="preserve"> </w:t>
+      </w:r>
+      <w:r>
+        <w:t>Available at</w:t>
+      </w:r>
+      <w:r>
+        <w:t xml:space="preserve"> </w:t>
+      </w:r>
+      <w:hyperlink r:id="rId14" w:history="1">
+        <w:r>
+          <w:rPr>
+            <w:rStyle w:val="Hyperlink"/>
+          </w:rPr>
+          <w:t>http://www.usnews.com/news/articles/2016/01/07/kindergarten-today-looks-like-first-grade-a-decade-ago</w:t>
+        </w:r>
+      </w:hyperlink>
+    </w:p>
+    <w:p>
+      <w:pPr>
+        <w:tabs>
+          <w:tab w:val="right" w:pos="9360"/>
+        </w:tabs>
+        <w:ind w:left="720" w:hanging="360"/>
+      </w:pPr>
+    </w:p>
+    <w:p>
+      <w:pPr>
+        <w:tabs>
+          <w:tab w:val="left" w:pos="1653"/>
+          <w:tab w:val="right" w:pos="9360"/>
+        </w:tabs>
+        <w:ind w:left="720" w:hanging="360"/>
+      </w:pPr>
+      <w:r>
+        <w:t>Christakis, E (2016, January)</w:t>
+      </w:r>
+      <w:r>
+        <w:t>.</w:t>
+      </w:r>
+      <w:r>
+        <w:t xml:space="preserve"> The New Preschool is Crushing Kids. </w:t>
+      </w:r>
+      <w:proofErr w:type="gramStart"/>
+      <w:r>
+        <w:rPr>
+          <w:i/>
+        </w:rPr>
+        <w:t>The Atlantic.</w:t>
+      </w:r>
+      <w:proofErr w:type="gramEnd"/>
+      <w:r>
+        <w:rPr>
+          <w:i/>
+        </w:rPr>
+        <w:t xml:space="preserve"> </w:t>
+      </w:r>
+      <w:r>
+        <w:t xml:space="preserve">Available at </w:t>
+      </w:r>
+      <w:hyperlink r:id="rId15" w:history="1">
+        <w:r>
+          <w:rPr>
+            <w:rStyle w:val="Hyperlink"/>
+          </w:rPr>
+          <w:t>http://www.theatlantic.com/magazine/archive/2016/01/the-new-preschool-is-crushing-kids/419139/</w:t>
+        </w:r>
+      </w:hyperlink>
+    </w:p>
+    <w:p>
+      <w:pPr>
+        <w:tabs>
+          <w:tab w:val="left" w:pos="1653"/>
+          <w:tab w:val="right" w:pos="9360"/>
+        </w:tabs>
+      </w:pPr>
+    </w:p>
+    <w:p>
+      <w:pPr>
+        <w:tabs>
+          <w:tab w:val="left" w:pos="1653"/>
+          <w:tab w:val="right" w:pos="9360"/>
+        </w:tabs>
+        <w:ind w:left="720" w:hanging="360"/>
+      </w:pPr>
       <w:r>
         <w:t>Radio interview: Is kindergarten the new 1</w:t>
       </w:r>
@@ -1825,8 +2351,15 @@
         <w:t>st</w:t>
       </w:r>
       <w:r>
-        <w:t xml:space="preserve"> grade? (2015, Oct 8) </w:t>
-      </w:r>
+        <w:t xml:space="preserve"> grade? (2015, Oct 8)</w:t>
+      </w:r>
+      <w:r>
+        <w:t>.</w:t>
+      </w:r>
+      <w:r>
+        <w:t xml:space="preserve"> </w:t>
+      </w:r>
+      <w:proofErr w:type="gramStart"/>
       <w:r>
         <w:rPr>
           <w:i/>
@@ -1834,8 +2367,23 @@
         <w:t>Soundboard</w:t>
       </w:r>
       <w:r>
-        <w:t xml:space="preserve">, WTJU Radio. </w:t>
-      </w:r>
+        <w:t>, WTJU Radio.</w:t>
+      </w:r>
+      <w:proofErr w:type="gramEnd"/>
+      <w:r>
+        <w:t xml:space="preserve"> </w:t>
+      </w:r>
+    </w:p>
+    <w:p>
+      <w:pPr>
+        <w:tabs>
+          <w:tab w:val="left" w:pos="1653"/>
+          <w:tab w:val="right" w:pos="9360"/>
+        </w:tabs>
+        <w:rPr>
+          <w:rStyle w:val="Hyperlink"/>
+        </w:rPr>
+      </w:pPr>
     </w:p>
     <w:p>
       <w:pPr>
@@ -1845,6 +2393,67 @@
         </w:tabs>
         <w:ind w:left="720" w:hanging="360"/>
       </w:pPr>
+      <w:proofErr w:type="gramStart"/>
+      <w:r>
+        <w:t>Walker, T. (2015, October</w:t>
+      </w:r>
+      <w:r>
+        <w:t>)</w:t>
+      </w:r>
+      <w:r>
+        <w:t>.</w:t>
+      </w:r>
+      <w:proofErr w:type="gramEnd"/>
+      <w:r>
+        <w:t xml:space="preserve"> </w:t>
+      </w:r>
+      <w:proofErr w:type="gramStart"/>
+      <w:r>
+        <w:t>The Joyful, Illiterate Kindergarteners of Finland.</w:t>
+      </w:r>
+      <w:proofErr w:type="gramEnd"/>
+      <w:r>
+        <w:t xml:space="preserve"> </w:t>
+      </w:r>
+      <w:proofErr w:type="gramStart"/>
+      <w:r>
+        <w:rPr>
+          <w:i/>
+        </w:rPr>
+        <w:t>The Atlantic</w:t>
+      </w:r>
+      <w:r>
+        <w:t>.</w:t>
+      </w:r>
+      <w:proofErr w:type="gramEnd"/>
+      <w:r>
+        <w:t xml:space="preserve"> </w:t>
+      </w:r>
+      <w:r>
+        <w:t>Available at</w:t>
+      </w:r>
+      <w:r>
+        <w:t xml:space="preserve"> </w:t>
+      </w:r>
+      <w:hyperlink r:id="rId16" w:history="1">
+        <w:r>
+          <w:rPr>
+            <w:rStyle w:val="Hyperlink"/>
+          </w:rPr>
+          <w:t>http://www.theatlantic.com/education/archive/2015/10/the-joyful-illiterate-kindergartners-of-finland/408325/</w:t>
+        </w:r>
+      </w:hyperlink>
+    </w:p>
+    <w:p>
+      <w:pPr>
+        <w:tabs>
+          <w:tab w:val="left" w:pos="1653"/>
+          <w:tab w:val="right" w:pos="9360"/>
+        </w:tabs>
+        <w:rPr>
+          <w:b/>
+        </w:rPr>
+      </w:pPr>
     </w:p>
     <w:p>
       <w:pPr>
@@ -1854,12 +2463,22 @@
         </w:tabs>
         <w:ind w:left="720" w:hanging="360"/>
         <w:rPr>
-          <w:rStyle w:val="Hyperlink"/>
-        </w:rPr>
-      </w:pPr>
-      <w:r>
-        <w:t xml:space="preserve">Rich, M. (2015, June 10). Kindergartens Ringing the Bell for Play Inside the Classroom. </w:t>
-      </w:r>
+          <w:color w:val="0000FF"/>
+          <w:u w:val="single"/>
+        </w:rPr>
+      </w:pPr>
+      <w:r>
+        <w:t xml:space="preserve">Rich, M. (2015, June 10). Kindergartens Ringing the Bell for Play </w:t>
+      </w:r>
+      <w:proofErr w:type="gramStart"/>
+      <w:r>
+        <w:t>Inside</w:t>
+      </w:r>
+      <w:proofErr w:type="gramEnd"/>
+      <w:r>
+        <w:t xml:space="preserve"> the Classroom. </w:t>
+      </w:r>
+      <w:proofErr w:type="gramStart"/>
       <w:r>
         <w:rPr>
           <w:i/>
@@ -1867,9 +2486,19 @@
         <w:t>The New York Times,</w:t>
       </w:r>
       <w:r>
-        <w:t xml:space="preserve"> p. A12. Retrieved from </w:t>
-      </w:r>
-      <w:hyperlink r:id="rId11" w:history="1">
+        <w:t xml:space="preserve"> p. A12.</w:t>
+      </w:r>
+      <w:proofErr w:type="gramEnd"/>
+      <w:r>
+        <w:t xml:space="preserve"> </w:t>
+      </w:r>
+      <w:r>
+        <w:t>Available at</w:t>
+      </w:r>
+      <w:r>
+        <w:t xml:space="preserve"> </w:t>
+      </w:r>
+      <w:hyperlink r:id="rId17" w:history="1">
         <w:r>
           <w:rPr>
             <w:rStyle w:val="Hyperlink"/>
@@ -1877,72 +2506,6 @@
           <w:t>http://www.nytimes.com/2015/06/10/education/out-of-the-books-in-kindergarten-and-into-the-sandbox.html?_r=1</w:t>
         </w:r>
       </w:hyperlink>
-    </w:p>
-    <w:p>
-      <w:pPr>
-        <w:tabs>
-          <w:tab w:val="left" w:pos="1653"/>
-          <w:tab w:val="right" w:pos="9360"/>
-        </w:tabs>
-        <w:ind w:left="720" w:hanging="360"/>
-        <w:rPr>
-          <w:rStyle w:val="Hyperlink"/>
-        </w:rPr>
-      </w:pPr>
-    </w:p>
-    <w:p>
-      <w:pPr>
-        <w:tabs>
-          <w:tab w:val="left" w:pos="1653"/>
-          <w:tab w:val="right" w:pos="9360"/>
-        </w:tabs>
-        <w:ind w:left="720" w:hanging="360"/>
-      </w:pPr>
-      <w:r>
-        <w:t xml:space="preserve">Walker, T. (2015, October 1) The Joyful, Illiterate Kindergarteners of Finland. </w:t>
-      </w:r>
-      <w:r>
-        <w:rPr>
-          <w:i/>
-        </w:rPr>
-        <w:t>The Atlantic</w:t>
-      </w:r>
-      <w:r>
-        <w:t xml:space="preserve">. Retrieved from </w:t>
-      </w:r>
-      <w:hyperlink r:id="rId12" w:history="1">
-        <w:r>
-          <w:rPr>
-            <w:rStyle w:val="Hyperlink"/>
-          </w:rPr>
-          <w:t>http://www.theatlantic.com/education/archive/2015/10/the-joyful-illiterate-kindergartners-of-finland/408325/</w:t>
-        </w:r>
-      </w:hyperlink>
-    </w:p>
-    <w:p>
-      <w:pPr>
-        <w:tabs>
-          <w:tab w:val="left" w:pos="1653"/>
-          <w:tab w:val="right" w:pos="9360"/>
-        </w:tabs>
-        <w:rPr>
-          <w:b/>
-        </w:rPr>
-      </w:pPr>
-    </w:p>
-    <w:p>
-      <w:pPr>
-        <w:tabs>
-          <w:tab w:val="left" w:pos="1653"/>
-          <w:tab w:val="right" w:pos="9360"/>
-        </w:tabs>
-        <w:rPr>
-          <w:b/>
-        </w:rPr>
-      </w:pPr>
-      <w:r>
-        <w:t>PROFESSIONAL DEVELOPMENT</w:t>
-      </w:r>
       <w:bookmarkStart w:id="0" w:name="_GoBack"/>
       <w:bookmarkEnd w:id="0"/>
     </w:p>
@@ -1952,9 +2515,68 @@
           <w:tab w:val="left" w:pos="1653"/>
           <w:tab w:val="right" w:pos="9360"/>
         </w:tabs>
+        <w:rPr>
+          <w:b/>
+        </w:rPr>
+      </w:pPr>
+    </w:p>
+    <w:p>
+      <w:pPr>
+        <w:tabs>
+          <w:tab w:val="left" w:pos="1653"/>
+          <w:tab w:val="right" w:pos="9360"/>
+        </w:tabs>
+      </w:pPr>
+      <w:r>
+        <w:t>PROFESSIONAL DEVELOPMENT</w:t>
+      </w:r>
+    </w:p>
+    <w:p>
+      <w:pPr>
+        <w:tabs>
+          <w:tab w:val="left" w:pos="1653"/>
+          <w:tab w:val="right" w:pos="9360"/>
+        </w:tabs>
         <w:ind w:left="360"/>
       </w:pPr>
       <w:r>
+        <w:t>Catalyzing advocacy in science and engineering, American Association for</w:t>
+      </w:r>
+    </w:p>
+    <w:p>
+      <w:pPr>
+        <w:tabs>
+          <w:tab w:val="left" w:pos="720"/>
+          <w:tab w:val="left" w:pos="1653"/>
+          <w:tab w:val="right" w:pos="9360"/>
+        </w:tabs>
+        <w:ind w:left="360"/>
+      </w:pPr>
+      <w:r>
+        <w:tab/>
+      </w:r>
+      <w:proofErr w:type="gramStart"/>
+      <w:r>
+        <w:t>the</w:t>
+      </w:r>
+      <w:proofErr w:type="gramEnd"/>
+      <w:r>
+        <w:t xml:space="preserve"> Advancement of Science (AAAS)</w:t>
+      </w:r>
+      <w:r>
+        <w:tab/>
+        <w:t>2016</w:t>
+      </w:r>
+    </w:p>
+    <w:p>
+      <w:pPr>
+        <w:tabs>
+          <w:tab w:val="left" w:pos="1653"/>
+          <w:tab w:val="right" w:pos="9360"/>
+        </w:tabs>
+        <w:ind w:left="360"/>
+      </w:pPr>
+      <w:r>
         <w:t xml:space="preserve">Communicating sciences, Penn State University </w:t>
       </w:r>
       <w:r>
@@ -1974,6 +2596,9 @@
         <w:t>Statistical mediation, moderation, and conditional process analysis,</w:t>
       </w:r>
       <w:r>
+        <w:t xml:space="preserve"> UVA</w:t>
+      </w:r>
+      <w:r>
         <w:tab/>
       </w:r>
       <w:r>
@@ -1983,207 +2608,263 @@
     <w:p>
       <w:pPr>
         <w:tabs>
+          <w:tab w:val="left" w:pos="1653"/>
+          <w:tab w:val="right" w:pos="9360"/>
+        </w:tabs>
+        <w:ind w:left="360"/>
+      </w:pPr>
+      <w:r>
+        <w:t>Missi</w:t>
+      </w:r>
+      <w:r>
+        <w:t xml:space="preserve">ng data, </w:t>
+      </w:r>
+      <w:r>
+        <w:t>UVA</w:t>
+      </w:r>
+      <w:r>
+        <w:t xml:space="preserve"> </w:t>
+      </w:r>
+      <w:r>
+        <w:tab/>
+        <w:t>2014</w:t>
+      </w:r>
+    </w:p>
+    <w:p>
+      <w:pPr>
+        <w:tabs>
           <w:tab w:val="left" w:pos="720"/>
           <w:tab w:val="right" w:pos="9360"/>
         </w:tabs>
         <w:ind w:left="360"/>
       </w:pPr>
       <w:r>
-        <w:tab/>
-        <w:t xml:space="preserve">University of Virginia </w:t>
-      </w:r>
-    </w:p>
-    <w:p>
-      <w:pPr>
-        <w:tabs>
-          <w:tab w:val="left" w:pos="1653"/>
+        <w:t xml:space="preserve">Coordinated data analysis: Maximizing early care and education data, </w:t>
+      </w:r>
+      <w:r>
+        <w:tab/>
+      </w:r>
+      <w:r>
+        <w:t>2013</w:t>
+      </w:r>
+    </w:p>
+    <w:p>
+      <w:pPr>
+        <w:tabs>
+          <w:tab w:val="left" w:pos="720"/>
           <w:tab w:val="right" w:pos="9360"/>
         </w:tabs>
         <w:ind w:left="360"/>
       </w:pPr>
       <w:r>
-        <w:t>Missi</w:t>
-      </w:r>
-      <w:r>
-        <w:t xml:space="preserve">ng data, University of Virginia </w:t>
-      </w:r>
-      <w:r>
-        <w:tab/>
-        <w:t>2014</w:t>
-      </w:r>
-    </w:p>
-    <w:p>
-      <w:pPr>
-        <w:tabs>
-          <w:tab w:val="left" w:pos="720"/>
+        <w:tab/>
+        <w:t xml:space="preserve">Interuniversity Consortium for Political and Social Research (ICPSR) </w:t>
+      </w:r>
+      <w:r>
+        <w:tab/>
+      </w:r>
+    </w:p>
+    <w:p>
+      <w:pPr>
+        <w:tabs>
+          <w:tab w:val="left" w:pos="1653"/>
           <w:tab w:val="right" w:pos="9360"/>
         </w:tabs>
         <w:ind w:left="360"/>
       </w:pPr>
       <w:r>
-        <w:t xml:space="preserve">Coordinated data analysis: Maximizing early care and education data, </w:t>
-      </w:r>
-      <w:r>
-        <w:tab/>
-      </w:r>
-      <w:r>
+        <w:t xml:space="preserve">Meta-analysis, </w:t>
+      </w:r>
+      <w:r>
+        <w:t>UVA</w:t>
+      </w:r>
+      <w:r>
+        <w:t xml:space="preserve"> </w:t>
+      </w:r>
+      <w:r>
+        <w:tab/>
         <w:t>2013</w:t>
       </w:r>
     </w:p>
     <w:p>
       <w:pPr>
         <w:tabs>
-          <w:tab w:val="left" w:pos="720"/>
+          <w:tab w:val="left" w:pos="1653"/>
           <w:tab w:val="right" w:pos="9360"/>
         </w:tabs>
         <w:ind w:left="360"/>
       </w:pPr>
       <w:r>
-        <w:tab/>
-        <w:t xml:space="preserve">Interuniversity Consortium for Political and Social Research (ICPSR) </w:t>
-      </w:r>
-      <w:r>
-        <w:tab/>
-      </w:r>
-    </w:p>
-    <w:p>
-      <w:pPr>
-        <w:tabs>
-          <w:tab w:val="left" w:pos="1653"/>
+        <w:t>Hierarchical linear modeling, UVA</w:t>
+      </w:r>
+      <w:r>
+        <w:t xml:space="preserve"> </w:t>
+      </w:r>
+      <w:r>
+        <w:tab/>
+        <w:t>2013</w:t>
+      </w:r>
+    </w:p>
+    <w:p>
+      <w:pPr>
+        <w:tabs>
+          <w:tab w:val="left" w:pos="1653"/>
+          <w:tab w:val="right" w:pos="9360"/>
+        </w:tabs>
+      </w:pPr>
+    </w:p>
+    <w:p>
+      <w:pPr>
+        <w:tabs>
+          <w:tab w:val="left" w:pos="1653"/>
+          <w:tab w:val="right" w:pos="9360"/>
+        </w:tabs>
+      </w:pPr>
+      <w:r>
+        <w:t>SERVICE</w:t>
+      </w:r>
+    </w:p>
+    <w:p>
+      <w:pPr>
+        <w:tabs>
           <w:tab w:val="right" w:pos="9360"/>
         </w:tabs>
         <w:ind w:left="360"/>
       </w:pPr>
       <w:r>
-        <w:t xml:space="preserve">Meta-analysis, University of Virginia </w:t>
+        <w:t>M</w:t>
+      </w:r>
+      <w:r>
+        <w:t>ember, Student Travel Committee, UVA</w:t>
       </w:r>
       <w:r>
         <w:tab/>
         <w:t>2013</w:t>
       </w:r>
-    </w:p>
-    <w:p>
-      <w:pPr>
-        <w:tabs>
-          <w:tab w:val="left" w:pos="1653"/>
+      <w:r>
+        <w:t xml:space="preserve"> </w:t>
+      </w:r>
+      <w:r>
+        <w:t>-</w:t>
+      </w:r>
+      <w:r>
+        <w:t xml:space="preserve"> </w:t>
+      </w:r>
+      <w:r>
+        <w:t>2016</w:t>
+      </w:r>
+    </w:p>
+    <w:p>
+      <w:pPr>
+        <w:tabs>
           <w:tab w:val="right" w:pos="9360"/>
         </w:tabs>
         <w:ind w:left="360"/>
       </w:pPr>
       <w:r>
-        <w:t xml:space="preserve">Hierarchical linear modeling, University of Virginia </w:t>
-      </w:r>
-      <w:r>
-        <w:tab/>
+        <w:t xml:space="preserve">Submission reviewer, </w:t>
+      </w:r>
+      <w:r>
+        <w:t>Curry Research Conference, UVA</w:t>
+      </w:r>
+      <w:r>
+        <w:tab/>
+      </w:r>
+      <w:r>
         <w:t>2013</w:t>
       </w:r>
     </w:p>
     <w:p>
       <w:pPr>
         <w:tabs>
-          <w:tab w:val="left" w:pos="1653"/>
-          <w:tab w:val="right" w:pos="9360"/>
-        </w:tabs>
-      </w:pPr>
-    </w:p>
-    <w:p>
-      <w:pPr>
-        <w:tabs>
-          <w:tab w:val="left" w:pos="1653"/>
-          <w:tab w:val="right" w:pos="9360"/>
-        </w:tabs>
-      </w:pPr>
-      <w:r>
-        <w:t>SERVICE</w:t>
-      </w:r>
-    </w:p>
-    <w:p>
-      <w:pPr>
-        <w:tabs>
           <w:tab w:val="right" w:pos="9360"/>
         </w:tabs>
         <w:ind w:left="360"/>
-      </w:pPr>
-      <w:r>
-        <w:t xml:space="preserve">Member, Student Travel Committee </w:t>
-      </w:r>
-      <w:r>
-        <w:tab/>
-        <w:t>2013</w:t>
-      </w:r>
-      <w:r>
-        <w:t xml:space="preserve"> </w:t>
-      </w:r>
-      <w:r>
-        <w:t>-</w:t>
-      </w:r>
-      <w:r>
-        <w:t xml:space="preserve"> </w:t>
-      </w:r>
-      <w:r>
-        <w:t>present</w:t>
-      </w:r>
-    </w:p>
-    <w:p>
-      <w:pPr>
-        <w:tabs>
-          <w:tab w:val="right" w:pos="9360"/>
+        <w:rPr>
+          <w:b/>
+        </w:rPr>
+      </w:pPr>
+      <w:r>
+        <w:t xml:space="preserve">Mentor, Summer Undergraduate </w:t>
+      </w:r>
+      <w:r>
+        <w:t>Research Program (SURP)</w:t>
+      </w:r>
+      <w:r>
+        <w:t>, UVA</w:t>
+      </w:r>
+      <w:r>
+        <w:tab/>
+      </w:r>
+      <w:r>
+        <w:t>2012</w:t>
+      </w:r>
+    </w:p>
+    <w:p>
+      <w:pPr>
+        <w:tabs>
+          <w:tab w:val="left" w:pos="1653"/>
+          <w:tab w:val="left" w:pos="7920"/>
+        </w:tabs>
+      </w:pPr>
+    </w:p>
+    <w:p>
+      <w:pPr>
+        <w:tabs>
+          <w:tab w:val="left" w:pos="1653"/>
+          <w:tab w:val="left" w:pos="7920"/>
+        </w:tabs>
+      </w:pPr>
+      <w:r>
+        <w:t>PROFESSIONAL AFFILIATIONS</w:t>
+      </w:r>
+    </w:p>
+    <w:p>
+      <w:pPr>
+        <w:pStyle w:val="ListParagraph"/>
+        <w:tabs>
+          <w:tab w:val="left" w:pos="7920"/>
         </w:tabs>
         <w:ind w:left="360"/>
       </w:pPr>
       <w:r>
-        <w:t xml:space="preserve">Submission reviewer, </w:t>
-      </w:r>
-      <w:r>
-        <w:t>Curry Research Conference</w:t>
-      </w:r>
-      <w:r>
-        <w:tab/>
-      </w:r>
-      <w:r>
-        <w:t>2013</w:t>
-      </w:r>
-    </w:p>
-    <w:p>
-      <w:pPr>
-        <w:tabs>
-          <w:tab w:val="right" w:pos="9360"/>
+        <w:t>American Educational Research Association (AERA)</w:t>
+      </w:r>
+    </w:p>
+    <w:p>
+      <w:pPr>
+        <w:pStyle w:val="ListParagraph"/>
+        <w:tabs>
+          <w:tab w:val="left" w:pos="7920"/>
         </w:tabs>
         <w:ind w:left="360"/>
-        <w:rPr>
-          <w:b/>
-        </w:rPr>
-      </w:pPr>
-      <w:r>
-        <w:t xml:space="preserve">Mentor, Summer Undergraduate </w:t>
-      </w:r>
-      <w:r>
-        <w:t>Research Program (SURP)</w:t>
-      </w:r>
-      <w:r>
-        <w:tab/>
-      </w:r>
-      <w:r>
-        <w:t>2012</w:t>
-      </w:r>
-    </w:p>
-    <w:p>
-      <w:pPr>
-        <w:tabs>
-          <w:tab w:val="left" w:pos="1653"/>
+      </w:pPr>
+      <w:r>
+        <w:t>The Association for Education Finance and Policy (AEFP)</w:t>
+      </w:r>
+    </w:p>
+    <w:p>
+      <w:pPr>
+        <w:pStyle w:val="ListParagraph"/>
+        <w:tabs>
           <w:tab w:val="left" w:pos="7920"/>
         </w:tabs>
-      </w:pPr>
-    </w:p>
-    <w:p>
-      <w:pPr>
-        <w:tabs>
-          <w:tab w:val="left" w:pos="1653"/>
+        <w:ind w:left="360"/>
+      </w:pPr>
+      <w:r>
+        <w:t>Association for Public Policy and Management (APPAM)</w:t>
+      </w:r>
+    </w:p>
+    <w:p>
+      <w:pPr>
+        <w:pStyle w:val="ListParagraph"/>
+        <w:tabs>
           <w:tab w:val="left" w:pos="7920"/>
         </w:tabs>
-      </w:pPr>
-      <w:r>
-        <w:t>PROFESSIONAL AFFILIATIONS</w:t>
+        <w:ind w:left="360"/>
+      </w:pPr>
+      <w:r>
+        <w:t>Society for Research in Child Development (SRCD)</w:t>
       </w:r>
     </w:p>
     <w:p>
@@ -2195,54 +2876,8 @@
         <w:ind w:left="360"/>
       </w:pPr>
       <w:r>
-        <w:t>American Educational Research Association (AERA)</w:t>
-      </w:r>
-    </w:p>
-    <w:p>
-      <w:pPr>
-        <w:pStyle w:val="ListParagraph"/>
-        <w:tabs>
-          <w:tab w:val="left" w:pos="7920"/>
-        </w:tabs>
-        <w:ind w:left="360"/>
-      </w:pPr>
-      <w:r>
-        <w:t>The Association for Education Finance and Policy (AEFP)</w:t>
-      </w:r>
-    </w:p>
-    <w:p>
-      <w:pPr>
-        <w:pStyle w:val="ListParagraph"/>
-        <w:tabs>
-          <w:tab w:val="left" w:pos="7920"/>
-        </w:tabs>
-        <w:ind w:left="360"/>
-      </w:pPr>
-      <w:r>
-        <w:t>Association for Public Policy and Management (APPAM)</w:t>
-      </w:r>
-    </w:p>
-    <w:p>
-      <w:pPr>
-        <w:pStyle w:val="ListParagraph"/>
-        <w:tabs>
-          <w:tab w:val="left" w:pos="7920"/>
-        </w:tabs>
-        <w:ind w:left="360"/>
-      </w:pPr>
-      <w:r>
-        <w:t>Society for Research in Child Development (SRCD)</w:t>
-      </w:r>
-      <w:r>
-        <w:tab/>
-      </w:r>
-    </w:p>
-    <w:p>
-      <w:pPr>
-        <w:tabs>
-          <w:tab w:val="left" w:pos="7920"/>
-        </w:tabs>
-      </w:pPr>
+        <w:tab/>
+      </w:r>
     </w:p>
     <w:p>
       <w:pPr>
@@ -2270,11 +2905,27 @@
       <w:r>
         <w:t xml:space="preserve">, </w:t>
       </w:r>
-      <w:r>
-        <w:t xml:space="preserve">LaTeX, </w:t>
-      </w:r>
-      <w:r>
-        <w:t xml:space="preserve">JavaScript, Python, </w:t>
+      <w:proofErr w:type="spellStart"/>
+      <w:r>
+        <w:t>LaTeX</w:t>
+      </w:r>
+      <w:proofErr w:type="spellEnd"/>
+      <w:r>
+        <w:t xml:space="preserve">, </w:t>
+      </w:r>
+      <w:proofErr w:type="spellStart"/>
+      <w:r>
+        <w:t>GitHub</w:t>
+      </w:r>
+      <w:proofErr w:type="spellEnd"/>
+      <w:r>
+        <w:t>, JavaScript</w:t>
+      </w:r>
+      <w:r>
+        <w:t xml:space="preserve">, </w:t>
+      </w:r>
+      <w:r>
+        <w:t xml:space="preserve">Python, </w:t>
       </w:r>
       <w:r>
         <w:t xml:space="preserve">R, </w:t>
@@ -2293,8 +2944,11 @@
       <w:pPr>
         <w:tabs>
           <w:tab w:val="left" w:pos="1653"/>
-          <w:tab w:val="right" w:pos="9360"/>
-        </w:tabs>
+          <w:tab w:val="left" w:pos="5850"/>
+          <w:tab w:val="right" w:pos="9360"/>
+        </w:tabs>
+        <w:ind w:left="360"/>
+        <w:jc w:val="both"/>
       </w:pPr>
     </w:p>
     <w:p>
@@ -2317,8 +2971,13 @@
         <w:ind w:left="360"/>
       </w:pPr>
       <w:r>
-        <w:t>Daphna Bassok</w:t>
-      </w:r>
+        <w:t xml:space="preserve">Daphna </w:t>
+      </w:r>
+      <w:proofErr w:type="spellStart"/>
+      <w:r>
+        <w:t>Bassok</w:t>
+      </w:r>
+      <w:proofErr w:type="spellEnd"/>
       <w:r>
         <w:t xml:space="preserve"> </w:t>
       </w:r>
@@ -2433,7 +3092,10 @@
         <w:jc w:val="both"/>
       </w:pPr>
       <w:r>
-        <w:t>Assistant Professor of Public Policy &amp; Education</w:t>
+        <w:t xml:space="preserve">Assistant Professor of </w:t>
+      </w:r>
+      <w:r>
+        <w:t>Economics</w:t>
       </w:r>
     </w:p>
     <w:p>
@@ -2487,16 +3149,10 @@
         <w:jc w:val="both"/>
       </w:pPr>
       <w:r>
-        <w:t>c</w:t>
-      </w:r>
-      <w:r>
-        <w:t>gibbs</w:t>
-      </w:r>
-      <w:r>
-        <w:t>1</w:t>
-      </w:r>
-      <w:r>
-        <w:t>@</w:t>
+        <w:t>chloe.</w:t>
+      </w:r>
+      <w:r>
+        <w:t>gibbs@</w:t>
       </w:r>
       <w:r>
         <w:t>nd</w:t>
@@ -2506,7 +3162,7 @@
       </w:r>
     </w:p>
     <w:sectPr>
-      <w:footerReference w:type="default" r:id="rId13"/>
+      <w:footerReference w:type="default" r:id="rId18"/>
       <w:pgSz w:w="12240" w:h="15840"/>
       <w:pgMar w:top="1296" w:right="1296" w:bottom="1296" w:left="1296" w:header="720" w:footer="720" w:gutter="0"/>
       <w:cols w:space="720"/>
@@ -2569,7 +3225,7 @@
           <w:rPr>
             <w:noProof/>
           </w:rPr>
-          <w:t>3</w:t>
+          <w:t>4</w:t>
         </w:r>
         <w:r>
           <w:rPr>
@@ -3740,135 +4396,142 @@
     </w:rPrDefault>
     <w:pPrDefault/>
   </w:docDefaults>
-  <w:latentStyles w:defLockedState="0" w:defUIPriority="0" w:defSemiHidden="0" w:defUnhideWhenUsed="0" w:defQFormat="0" w:count="267">
-    <w:lsdException w:name="Normal" w:qFormat="1"/>
-    <w:lsdException w:name="heading 1" w:qFormat="1"/>
-    <w:lsdException w:name="heading 2" w:semiHidden="1" w:unhideWhenUsed="1" w:qFormat="1"/>
-    <w:lsdException w:name="heading 3" w:semiHidden="1" w:unhideWhenUsed="1" w:qFormat="1"/>
-    <w:lsdException w:name="heading 4" w:semiHidden="1" w:unhideWhenUsed="1" w:qFormat="1"/>
-    <w:lsdException w:name="heading 5" w:semiHidden="1" w:unhideWhenUsed="1" w:qFormat="1"/>
-    <w:lsdException w:name="heading 6" w:semiHidden="1" w:unhideWhenUsed="1" w:qFormat="1"/>
-    <w:lsdException w:name="heading 7" w:semiHidden="1" w:unhideWhenUsed="1" w:qFormat="1"/>
-    <w:lsdException w:name="heading 8" w:semiHidden="1" w:unhideWhenUsed="1" w:qFormat="1"/>
-    <w:lsdException w:name="heading 9" w:semiHidden="1" w:unhideWhenUsed="1" w:qFormat="1"/>
+  <w:latentStyles w:defLockedState="0" w:defUIPriority="0" w:defSemiHidden="1" w:defUnhideWhenUsed="1" w:defQFormat="0" w:count="267">
+    <w:lsdException w:name="Normal" w:semiHidden="0" w:unhideWhenUsed="0" w:qFormat="1"/>
+    <w:lsdException w:name="heading 1" w:semiHidden="0" w:unhideWhenUsed="0" w:qFormat="1"/>
+    <w:lsdException w:name="heading 2" w:qFormat="1"/>
+    <w:lsdException w:name="heading 3" w:qFormat="1"/>
+    <w:lsdException w:name="heading 4" w:qFormat="1"/>
+    <w:lsdException w:name="heading 5" w:qFormat="1"/>
+    <w:lsdException w:name="heading 6" w:qFormat="1"/>
+    <w:lsdException w:name="heading 7" w:qFormat="1"/>
+    <w:lsdException w:name="heading 8" w:qFormat="1"/>
+    <w:lsdException w:name="heading 9" w:qFormat="1"/>
     <w:lsdException w:name="footer" w:uiPriority="99"/>
-    <w:lsdException w:name="caption" w:semiHidden="1" w:unhideWhenUsed="1" w:qFormat="1"/>
-    <w:lsdException w:name="Title" w:qFormat="1"/>
-    <w:lsdException w:name="Subtitle" w:qFormat="1"/>
-    <w:lsdException w:name="Strong" w:qFormat="1"/>
-    <w:lsdException w:name="Emphasis" w:qFormat="1"/>
+    <w:lsdException w:name="caption" w:qFormat="1"/>
+    <w:lsdException w:name="List" w:semiHidden="0" w:unhideWhenUsed="0"/>
+    <w:lsdException w:name="List 2" w:semiHidden="0" w:unhideWhenUsed="0"/>
+    <w:lsdException w:name="List 3" w:semiHidden="0" w:unhideWhenUsed="0"/>
+    <w:lsdException w:name="Title" w:semiHidden="0" w:unhideWhenUsed="0" w:qFormat="1"/>
+    <w:lsdException w:name="List Continue 5" w:semiHidden="0" w:unhideWhenUsed="0"/>
+    <w:lsdException w:name="Message Header" w:semiHidden="0" w:unhideWhenUsed="0"/>
+    <w:lsdException w:name="Subtitle" w:semiHidden="0" w:unhideWhenUsed="0" w:qFormat="1"/>
+    <w:lsdException w:name="Salutation" w:semiHidden="0" w:unhideWhenUsed="0"/>
+    <w:lsdException w:name="Strong" w:semiHidden="0" w:unhideWhenUsed="0" w:qFormat="1"/>
+    <w:lsdException w:name="Emphasis" w:semiHidden="0" w:unhideWhenUsed="0" w:qFormat="1"/>
     <w:lsdException w:name="Normal (Web)" w:uiPriority="99"/>
-    <w:lsdException w:name="Placeholder Text" w:semiHidden="1" w:uiPriority="99"/>
-    <w:lsdException w:name="No Spacing" w:uiPriority="1" w:qFormat="1"/>
-    <w:lsdException w:name="Light Shading" w:uiPriority="60"/>
-    <w:lsdException w:name="Light List" w:uiPriority="61"/>
-    <w:lsdException w:name="Light Grid" w:uiPriority="62"/>
-    <w:lsdException w:name="Medium Shading 1" w:uiPriority="63"/>
-    <w:lsdException w:name="Medium Shading 2" w:uiPriority="64"/>
-    <w:lsdException w:name="Medium List 1" w:uiPriority="65"/>
-    <w:lsdException w:name="Medium List 2" w:uiPriority="66"/>
-    <w:lsdException w:name="Medium Grid 1" w:uiPriority="67"/>
-    <w:lsdException w:name="Medium Grid 2" w:uiPriority="68"/>
-    <w:lsdException w:name="Medium Grid 3" w:uiPriority="69"/>
-    <w:lsdException w:name="Dark List" w:uiPriority="70"/>
-    <w:lsdException w:name="Colorful Shading" w:uiPriority="71"/>
-    <w:lsdException w:name="Colorful List" w:uiPriority="72"/>
-    <w:lsdException w:name="Colorful Grid" w:uiPriority="73"/>
-    <w:lsdException w:name="Light Shading Accent 1" w:uiPriority="60"/>
-    <w:lsdException w:name="Light List Accent 1" w:uiPriority="61"/>
-    <w:lsdException w:name="Light Grid Accent 1" w:uiPriority="62"/>
-    <w:lsdException w:name="Medium Shading 1 Accent 1" w:uiPriority="63"/>
-    <w:lsdException w:name="Medium Shading 2 Accent 1" w:uiPriority="64"/>
-    <w:lsdException w:name="Medium List 1 Accent 1" w:uiPriority="65"/>
-    <w:lsdException w:name="Revision" w:semiHidden="1" w:uiPriority="99"/>
-    <w:lsdException w:name="List Paragraph" w:uiPriority="34" w:qFormat="1"/>
-    <w:lsdException w:name="Quote" w:uiPriority="29" w:qFormat="1"/>
-    <w:lsdException w:name="Intense Quote" w:uiPriority="30" w:qFormat="1"/>
-    <w:lsdException w:name="Medium List 2 Accent 1" w:uiPriority="66"/>
-    <w:lsdException w:name="Medium Grid 1 Accent 1" w:uiPriority="67"/>
-    <w:lsdException w:name="Medium Grid 2 Accent 1" w:uiPriority="68"/>
-    <w:lsdException w:name="Medium Grid 3 Accent 1" w:uiPriority="69"/>
-    <w:lsdException w:name="Dark List Accent 1" w:uiPriority="70"/>
-    <w:lsdException w:name="Colorful Shading Accent 1" w:uiPriority="71"/>
-    <w:lsdException w:name="Colorful List Accent 1" w:uiPriority="72"/>
-    <w:lsdException w:name="Colorful Grid Accent 1" w:uiPriority="73"/>
-    <w:lsdException w:name="Light Shading Accent 2" w:uiPriority="60"/>
-    <w:lsdException w:name="Light List Accent 2" w:uiPriority="61"/>
-    <w:lsdException w:name="Light Grid Accent 2" w:uiPriority="62"/>
-    <w:lsdException w:name="Medium Shading 1 Accent 2" w:uiPriority="63"/>
-    <w:lsdException w:name="Medium Shading 2 Accent 2" w:uiPriority="64"/>
-    <w:lsdException w:name="Medium List 1 Accent 2" w:uiPriority="65"/>
-    <w:lsdException w:name="Medium List 2 Accent 2" w:uiPriority="66"/>
-    <w:lsdException w:name="Medium Grid 1 Accent 2" w:uiPriority="67"/>
-    <w:lsdException w:name="Medium Grid 2 Accent 2" w:uiPriority="68"/>
-    <w:lsdException w:name="Medium Grid 3 Accent 2" w:uiPriority="69"/>
-    <w:lsdException w:name="Dark List Accent 2" w:uiPriority="70"/>
-    <w:lsdException w:name="Colorful Shading Accent 2" w:uiPriority="71"/>
-    <w:lsdException w:name="Colorful List Accent 2" w:uiPriority="72"/>
-    <w:lsdException w:name="Colorful Grid Accent 2" w:uiPriority="73"/>
-    <w:lsdException w:name="Light Shading Accent 3" w:uiPriority="60"/>
-    <w:lsdException w:name="Light List Accent 3" w:uiPriority="61"/>
-    <w:lsdException w:name="Light Grid Accent 3" w:uiPriority="62"/>
-    <w:lsdException w:name="Medium Shading 1 Accent 3" w:uiPriority="63"/>
-    <w:lsdException w:name="Medium Shading 2 Accent 3" w:uiPriority="64"/>
-    <w:lsdException w:name="Medium List 1 Accent 3" w:uiPriority="65"/>
-    <w:lsdException w:name="Medium List 2 Accent 3" w:uiPriority="66"/>
-    <w:lsdException w:name="Medium Grid 1 Accent 3" w:uiPriority="67"/>
-    <w:lsdException w:name="Medium Grid 2 Accent 3" w:uiPriority="68"/>
-    <w:lsdException w:name="Medium Grid 3 Accent 3" w:uiPriority="69"/>
-    <w:lsdException w:name="Dark List Accent 3" w:uiPriority="70"/>
-    <w:lsdException w:name="Colorful Shading Accent 3" w:uiPriority="71"/>
-    <w:lsdException w:name="Colorful List Accent 3" w:uiPriority="72"/>
-    <w:lsdException w:name="Colorful Grid Accent 3" w:uiPriority="73"/>
-    <w:lsdException w:name="Light Shading Accent 4" w:uiPriority="60"/>
-    <w:lsdException w:name="Light List Accent 4" w:uiPriority="61"/>
-    <w:lsdException w:name="Light Grid Accent 4" w:uiPriority="62"/>
-    <w:lsdException w:name="Medium Shading 1 Accent 4" w:uiPriority="63"/>
-    <w:lsdException w:name="Medium Shading 2 Accent 4" w:uiPriority="64"/>
-    <w:lsdException w:name="Medium List 1 Accent 4" w:uiPriority="65"/>
-    <w:lsdException w:name="Medium List 2 Accent 4" w:uiPriority="66"/>
-    <w:lsdException w:name="Medium Grid 1 Accent 4" w:uiPriority="67"/>
-    <w:lsdException w:name="Medium Grid 2 Accent 4" w:uiPriority="68"/>
-    <w:lsdException w:name="Medium Grid 3 Accent 4" w:uiPriority="69"/>
-    <w:lsdException w:name="Dark List Accent 4" w:uiPriority="70"/>
-    <w:lsdException w:name="Colorful Shading Accent 4" w:uiPriority="71"/>
-    <w:lsdException w:name="Colorful List Accent 4" w:uiPriority="72"/>
-    <w:lsdException w:name="Colorful Grid Accent 4" w:uiPriority="73"/>
-    <w:lsdException w:name="Light Shading Accent 5" w:uiPriority="60"/>
-    <w:lsdException w:name="Light List Accent 5" w:uiPriority="61"/>
-    <w:lsdException w:name="Light Grid Accent 5" w:uiPriority="62"/>
-    <w:lsdException w:name="Medium Shading 1 Accent 5" w:uiPriority="63"/>
-    <w:lsdException w:name="Medium Shading 2 Accent 5" w:uiPriority="64"/>
-    <w:lsdException w:name="Medium List 1 Accent 5" w:uiPriority="65"/>
-    <w:lsdException w:name="Medium List 2 Accent 5" w:uiPriority="66"/>
-    <w:lsdException w:name="Medium Grid 1 Accent 5" w:uiPriority="67"/>
-    <w:lsdException w:name="Medium Grid 2 Accent 5" w:uiPriority="68"/>
-    <w:lsdException w:name="Medium Grid 3 Accent 5" w:uiPriority="69"/>
-    <w:lsdException w:name="Dark List Accent 5" w:uiPriority="70"/>
-    <w:lsdException w:name="Colorful Shading Accent 5" w:uiPriority="71"/>
-    <w:lsdException w:name="Colorful List Accent 5" w:uiPriority="72"/>
-    <w:lsdException w:name="Colorful Grid Accent 5" w:uiPriority="73"/>
-    <w:lsdException w:name="Light Shading Accent 6" w:uiPriority="60"/>
-    <w:lsdException w:name="Light List Accent 6" w:uiPriority="61"/>
-    <w:lsdException w:name="Light Grid Accent 6" w:uiPriority="62"/>
-    <w:lsdException w:name="Medium Shading 1 Accent 6" w:uiPriority="63"/>
-    <w:lsdException w:name="Medium Shading 2 Accent 6" w:uiPriority="64"/>
-    <w:lsdException w:name="Medium List 1 Accent 6" w:uiPriority="65"/>
-    <w:lsdException w:name="Medium List 2 Accent 6" w:uiPriority="66"/>
-    <w:lsdException w:name="Medium Grid 1 Accent 6" w:uiPriority="67"/>
-    <w:lsdException w:name="Medium Grid 2 Accent 6" w:uiPriority="68"/>
-    <w:lsdException w:name="Medium Grid 3 Accent 6" w:uiPriority="69"/>
-    <w:lsdException w:name="Dark List Accent 6" w:uiPriority="70"/>
-    <w:lsdException w:name="Colorful Shading Accent 6" w:uiPriority="71"/>
-    <w:lsdException w:name="Colorful List Accent 6" w:uiPriority="72"/>
-    <w:lsdException w:name="Colorful Grid Accent 6" w:uiPriority="73"/>
-    <w:lsdException w:name="Subtle Emphasis" w:uiPriority="19" w:qFormat="1"/>
-    <w:lsdException w:name="Intense Emphasis" w:uiPriority="21" w:qFormat="1"/>
-    <w:lsdException w:name="Subtle Reference" w:uiPriority="31" w:qFormat="1"/>
-    <w:lsdException w:name="Intense Reference" w:uiPriority="32" w:qFormat="1"/>
-    <w:lsdException w:name="Book Title" w:uiPriority="33" w:qFormat="1"/>
-    <w:lsdException w:name="Bibliography" w:semiHidden="1" w:uiPriority="37" w:unhideWhenUsed="1"/>
-    <w:lsdException w:name="TOC Heading" w:semiHidden="1" w:uiPriority="39" w:unhideWhenUsed="1" w:qFormat="1"/>
+    <w:lsdException w:name="Table Grid" w:semiHidden="0" w:unhideWhenUsed="0"/>
+    <w:lsdException w:name="Placeholder Text" w:uiPriority="99" w:unhideWhenUsed="0"/>
+    <w:lsdException w:name="No Spacing" w:semiHidden="0" w:uiPriority="1" w:unhideWhenUsed="0" w:qFormat="1"/>
+    <w:lsdException w:name="Light Shading" w:semiHidden="0" w:uiPriority="60" w:unhideWhenUsed="0"/>
+    <w:lsdException w:name="Light List" w:semiHidden="0" w:uiPriority="61" w:unhideWhenUsed="0"/>
+    <w:lsdException w:name="Light Grid" w:semiHidden="0" w:uiPriority="62" w:unhideWhenUsed="0"/>
+    <w:lsdException w:name="Medium Shading 1" w:semiHidden="0" w:uiPriority="63" w:unhideWhenUsed="0"/>
+    <w:lsdException w:name="Medium Shading 2" w:semiHidden="0" w:uiPriority="64" w:unhideWhenUsed="0"/>
+    <w:lsdException w:name="Medium List 1" w:semiHidden="0" w:uiPriority="65" w:unhideWhenUsed="0"/>
+    <w:lsdException w:name="Medium List 2" w:semiHidden="0" w:uiPriority="66" w:unhideWhenUsed="0"/>
+    <w:lsdException w:name="Medium Grid 1" w:semiHidden="0" w:uiPriority="67" w:unhideWhenUsed="0"/>
+    <w:lsdException w:name="Medium Grid 2" w:semiHidden="0" w:uiPriority="68" w:unhideWhenUsed="0"/>
+    <w:lsdException w:name="Medium Grid 3" w:semiHidden="0" w:uiPriority="69" w:unhideWhenUsed="0"/>
+    <w:lsdException w:name="Dark List" w:semiHidden="0" w:uiPriority="70" w:unhideWhenUsed="0"/>
+    <w:lsdException w:name="Colorful Shading" w:semiHidden="0" w:uiPriority="71" w:unhideWhenUsed="0"/>
+    <w:lsdException w:name="Colorful List" w:semiHidden="0" w:uiPriority="72" w:unhideWhenUsed="0"/>
+    <w:lsdException w:name="Colorful Grid" w:semiHidden="0" w:uiPriority="73" w:unhideWhenUsed="0"/>
+    <w:lsdException w:name="Light Shading Accent 1" w:semiHidden="0" w:uiPriority="60" w:unhideWhenUsed="0"/>
+    <w:lsdException w:name="Light List Accent 1" w:semiHidden="0" w:uiPriority="61" w:unhideWhenUsed="0"/>
+    <w:lsdException w:name="Light Grid Accent 1" w:semiHidden="0" w:uiPriority="62" w:unhideWhenUsed="0"/>
+    <w:lsdException w:name="Medium Shading 1 Accent 1" w:semiHidden="0" w:uiPriority="63" w:unhideWhenUsed="0"/>
+    <w:lsdException w:name="Medium Shading 2 Accent 1" w:semiHidden="0" w:uiPriority="64" w:unhideWhenUsed="0"/>
+    <w:lsdException w:name="Medium List 1 Accent 1" w:semiHidden="0" w:uiPriority="65" w:unhideWhenUsed="0"/>
+    <w:lsdException w:name="Revision" w:uiPriority="99" w:unhideWhenUsed="0"/>
+    <w:lsdException w:name="List Paragraph" w:semiHidden="0" w:uiPriority="34" w:unhideWhenUsed="0" w:qFormat="1"/>
+    <w:lsdException w:name="Quote" w:semiHidden="0" w:uiPriority="29" w:unhideWhenUsed="0" w:qFormat="1"/>
+    <w:lsdException w:name="Intense Quote" w:semiHidden="0" w:uiPriority="30" w:unhideWhenUsed="0" w:qFormat="1"/>
+    <w:lsdException w:name="Medium List 2 Accent 1" w:semiHidden="0" w:uiPriority="66" w:unhideWhenUsed="0"/>
+    <w:lsdException w:name="Medium Grid 1 Accent 1" w:semiHidden="0" w:uiPriority="67" w:unhideWhenUsed="0"/>
+    <w:lsdException w:name="Medium Grid 2 Accent 1" w:semiHidden="0" w:uiPriority="68" w:unhideWhenUsed="0"/>
+    <w:lsdException w:name="Medium Grid 3 Accent 1" w:semiHidden="0" w:uiPriority="69" w:unhideWhenUsed="0"/>
+    <w:lsdException w:name="Dark List Accent 1" w:semiHidden="0" w:uiPriority="70" w:unhideWhenUsed="0"/>
+    <w:lsdException w:name="Colorful Shading Accent 1" w:semiHidden="0" w:uiPriority="71" w:unhideWhenUsed="0"/>
+    <w:lsdException w:name="Colorful List Accent 1" w:semiHidden="0" w:uiPriority="72" w:unhideWhenUsed="0"/>
+    <w:lsdException w:name="Colorful Grid Accent 1" w:semiHidden="0" w:uiPriority="73" w:unhideWhenUsed="0"/>
+    <w:lsdException w:name="Light Shading Accent 2" w:semiHidden="0" w:uiPriority="60" w:unhideWhenUsed="0"/>
+    <w:lsdException w:name="Light List Accent 2" w:semiHidden="0" w:uiPriority="61" w:unhideWhenUsed="0"/>
+    <w:lsdException w:name="Light Grid Accent 2" w:semiHidden="0" w:uiPriority="62" w:unhideWhenUsed="0"/>
+    <w:lsdException w:name="Medium Shading 1 Accent 2" w:semiHidden="0" w:uiPriority="63" w:unhideWhenUsed="0"/>
+    <w:lsdException w:name="Medium Shading 2 Accent 2" w:semiHidden="0" w:uiPriority="64" w:unhideWhenUsed="0"/>
+    <w:lsdException w:name="Medium List 1 Accent 2" w:semiHidden="0" w:uiPriority="65" w:unhideWhenUsed="0"/>
+    <w:lsdException w:name="Medium List 2 Accent 2" w:semiHidden="0" w:uiPriority="66" w:unhideWhenUsed="0"/>
+    <w:lsdException w:name="Medium Grid 1 Accent 2" w:semiHidden="0" w:uiPriority="67" w:unhideWhenUsed="0"/>
+    <w:lsdException w:name="Medium Grid 2 Accent 2" w:semiHidden="0" w:uiPriority="68" w:unhideWhenUsed="0"/>
+    <w:lsdException w:name="Medium Grid 3 Accent 2" w:semiHidden="0" w:uiPriority="69" w:unhideWhenUsed="0"/>
+    <w:lsdException w:name="Dark List Accent 2" w:semiHidden="0" w:uiPriority="70" w:unhideWhenUsed="0"/>
+    <w:lsdException w:name="Colorful Shading Accent 2" w:semiHidden="0" w:uiPriority="71" w:unhideWhenUsed="0"/>
+    <w:lsdException w:name="Colorful List Accent 2" w:semiHidden="0" w:uiPriority="72" w:unhideWhenUsed="0"/>
+    <w:lsdException w:name="Colorful Grid Accent 2" w:semiHidden="0" w:uiPriority="73" w:unhideWhenUsed="0"/>
+    <w:lsdException w:name="Light Shading Accent 3" w:semiHidden="0" w:uiPriority="60" w:unhideWhenUsed="0"/>
+    <w:lsdException w:name="Light List Accent 3" w:semiHidden="0" w:uiPriority="61" w:unhideWhenUsed="0"/>
+    <w:lsdException w:name="Light Grid Accent 3" w:semiHidden="0" w:uiPriority="62" w:unhideWhenUsed="0"/>
+    <w:lsdException w:name="Medium Shading 1 Accent 3" w:semiHidden="0" w:uiPriority="63" w:unhideWhenUsed="0"/>
+    <w:lsdException w:name="Medium Shading 2 Accent 3" w:semiHidden="0" w:uiPriority="64" w:unhideWhenUsed="0"/>
+    <w:lsdException w:name="Medium List 1 Accent 3" w:semiHidden="0" w:uiPriority="65" w:unhideWhenUsed="0"/>
+    <w:lsdException w:name="Medium List 2 Accent 3" w:semiHidden="0" w:uiPriority="66" w:unhideWhenUsed="0"/>
+    <w:lsdException w:name="Medium Grid 1 Accent 3" w:semiHidden="0" w:uiPriority="67" w:unhideWhenUsed="0"/>
+    <w:lsdException w:name="Medium Grid 2 Accent 3" w:semiHidden="0" w:uiPriority="68" w:unhideWhenUsed="0"/>
+    <w:lsdException w:name="Medium Grid 3 Accent 3" w:semiHidden="0" w:uiPriority="69" w:unhideWhenUsed="0"/>
+    <w:lsdException w:name="Dark List Accent 3" w:semiHidden="0" w:uiPriority="70" w:unhideWhenUsed="0"/>
+    <w:lsdException w:name="Colorful Shading Accent 3" w:semiHidden="0" w:uiPriority="71" w:unhideWhenUsed="0"/>
+    <w:lsdException w:name="Colorful List Accent 3" w:semiHidden="0" w:uiPriority="72" w:unhideWhenUsed="0"/>
+    <w:lsdException w:name="Colorful Grid Accent 3" w:semiHidden="0" w:uiPriority="73" w:unhideWhenUsed="0"/>
+    <w:lsdException w:name="Light Shading Accent 4" w:semiHidden="0" w:uiPriority="60" w:unhideWhenUsed="0"/>
+    <w:lsdException w:name="Light List Accent 4" w:semiHidden="0" w:uiPriority="61" w:unhideWhenUsed="0"/>
+    <w:lsdException w:name="Light Grid Accent 4" w:semiHidden="0" w:uiPriority="62" w:unhideWhenUsed="0"/>
+    <w:lsdException w:name="Medium Shading 1 Accent 4" w:semiHidden="0" w:uiPriority="63" w:unhideWhenUsed="0"/>
+    <w:lsdException w:name="Medium Shading 2 Accent 4" w:semiHidden="0" w:uiPriority="64" w:unhideWhenUsed="0"/>
+    <w:lsdException w:name="Medium List 1 Accent 4" w:semiHidden="0" w:uiPriority="65" w:unhideWhenUsed="0"/>
+    <w:lsdException w:name="Medium List 2 Accent 4" w:semiHidden="0" w:uiPriority="66" w:unhideWhenUsed="0"/>
+    <w:lsdException w:name="Medium Grid 1 Accent 4" w:semiHidden="0" w:uiPriority="67" w:unhideWhenUsed="0"/>
+    <w:lsdException w:name="Medium Grid 2 Accent 4" w:semiHidden="0" w:uiPriority="68" w:unhideWhenUsed="0"/>
+    <w:lsdException w:name="Medium Grid 3 Accent 4" w:semiHidden="0" w:uiPriority="69" w:unhideWhenUsed="0"/>
+    <w:lsdException w:name="Dark List Accent 4" w:semiHidden="0" w:uiPriority="70" w:unhideWhenUsed="0"/>
+    <w:lsdException w:name="Colorful Shading Accent 4" w:semiHidden="0" w:uiPriority="71" w:unhideWhenUsed="0"/>
+    <w:lsdException w:name="Colorful List Accent 4" w:semiHidden="0" w:uiPriority="72" w:unhideWhenUsed="0"/>
+    <w:lsdException w:name="Colorful Grid Accent 4" w:semiHidden="0" w:uiPriority="73" w:unhideWhenUsed="0"/>
+    <w:lsdException w:name="Light Shading Accent 5" w:semiHidden="0" w:uiPriority="60" w:unhideWhenUsed="0"/>
+    <w:lsdException w:name="Light List Accent 5" w:semiHidden="0" w:uiPriority="61" w:unhideWhenUsed="0"/>
+    <w:lsdException w:name="Light Grid Accent 5" w:semiHidden="0" w:uiPriority="62" w:unhideWhenUsed="0"/>
+    <w:lsdException w:name="Medium Shading 1 Accent 5" w:semiHidden="0" w:uiPriority="63" w:unhideWhenUsed="0"/>
+    <w:lsdException w:name="Medium Shading 2 Accent 5" w:semiHidden="0" w:uiPriority="64" w:unhideWhenUsed="0"/>
+    <w:lsdException w:name="Medium List 1 Accent 5" w:semiHidden="0" w:uiPriority="65" w:unhideWhenUsed="0"/>
+    <w:lsdException w:name="Medium List 2 Accent 5" w:semiHidden="0" w:uiPriority="66" w:unhideWhenUsed="0"/>
+    <w:lsdException w:name="Medium Grid 1 Accent 5" w:semiHidden="0" w:uiPriority="67" w:unhideWhenUsed="0"/>
+    <w:lsdException w:name="Medium Grid 2 Accent 5" w:semiHidden="0" w:uiPriority="68" w:unhideWhenUsed="0"/>
+    <w:lsdException w:name="Medium Grid 3 Accent 5" w:semiHidden="0" w:uiPriority="69" w:unhideWhenUsed="0"/>
+    <w:lsdException w:name="Dark List Accent 5" w:semiHidden="0" w:uiPriority="70" w:unhideWhenUsed="0"/>
+    <w:lsdException w:name="Colorful Shading Accent 5" w:semiHidden="0" w:uiPriority="71" w:unhideWhenUsed="0"/>
+    <w:lsdException w:name="Colorful List Accent 5" w:semiHidden="0" w:uiPriority="72" w:unhideWhenUsed="0"/>
+    <w:lsdException w:name="Colorful Grid Accent 5" w:semiHidden="0" w:uiPriority="73" w:unhideWhenUsed="0"/>
+    <w:lsdException w:name="Light Shading Accent 6" w:semiHidden="0" w:uiPriority="60" w:unhideWhenUsed="0"/>
+    <w:lsdException w:name="Light List Accent 6" w:semiHidden="0" w:uiPriority="61" w:unhideWhenUsed="0"/>
+    <w:lsdException w:name="Light Grid Accent 6" w:semiHidden="0" w:uiPriority="62" w:unhideWhenUsed="0"/>
+    <w:lsdException w:name="Medium Shading 1 Accent 6" w:semiHidden="0" w:uiPriority="63" w:unhideWhenUsed="0"/>
+    <w:lsdException w:name="Medium Shading 2 Accent 6" w:semiHidden="0" w:uiPriority="64" w:unhideWhenUsed="0"/>
+    <w:lsdException w:name="Medium List 1 Accent 6" w:semiHidden="0" w:uiPriority="65" w:unhideWhenUsed="0"/>
+    <w:lsdException w:name="Medium List 2 Accent 6" w:semiHidden="0" w:uiPriority="66" w:unhideWhenUsed="0"/>
+    <w:lsdException w:name="Medium Grid 1 Accent 6" w:semiHidden="0" w:uiPriority="67" w:unhideWhenUsed="0"/>
+    <w:lsdException w:name="Medium Grid 2 Accent 6" w:semiHidden="0" w:uiPriority="68" w:unhideWhenUsed="0"/>
+    <w:lsdException w:name="Medium Grid 3 Accent 6" w:semiHidden="0" w:uiPriority="69" w:unhideWhenUsed="0"/>
+    <w:lsdException w:name="Dark List Accent 6" w:semiHidden="0" w:uiPriority="70" w:unhideWhenUsed="0"/>
+    <w:lsdException w:name="Colorful Shading Accent 6" w:semiHidden="0" w:uiPriority="71" w:unhideWhenUsed="0"/>
+    <w:lsdException w:name="Colorful List Accent 6" w:semiHidden="0" w:uiPriority="72" w:unhideWhenUsed="0"/>
+    <w:lsdException w:name="Colorful Grid Accent 6" w:semiHidden="0" w:uiPriority="73" w:unhideWhenUsed="0"/>
+    <w:lsdException w:name="Subtle Emphasis" w:semiHidden="0" w:uiPriority="19" w:unhideWhenUsed="0" w:qFormat="1"/>
+    <w:lsdException w:name="Intense Emphasis" w:semiHidden="0" w:uiPriority="21" w:unhideWhenUsed="0" w:qFormat="1"/>
+    <w:lsdException w:name="Subtle Reference" w:semiHidden="0" w:uiPriority="31" w:unhideWhenUsed="0" w:qFormat="1"/>
+    <w:lsdException w:name="Intense Reference" w:semiHidden="0" w:uiPriority="32" w:unhideWhenUsed="0" w:qFormat="1"/>
+    <w:lsdException w:name="Book Title" w:semiHidden="0" w:uiPriority="33" w:unhideWhenUsed="0" w:qFormat="1"/>
+    <w:lsdException w:name="Bibliography" w:uiPriority="37"/>
+    <w:lsdException w:name="TOC Heading" w:uiPriority="39" w:qFormat="1"/>
   </w:latentStyles>
   <w:style w:type="paragraph" w:default="1" w:styleId="Normal">
     <w:name w:val="Normal"/>
@@ -3891,357 +4554,6 @@
     <w:semiHidden/>
     <w:unhideWhenUsed/>
     <w:qFormat/>
-    <w:tblPr>
-      <w:tblInd w:w="0" w:type="dxa"/>
-      <w:tblCellMar>
-        <w:top w:w="0" w:type="dxa"/>
-        <w:left w:w="108" w:type="dxa"/>
-        <w:bottom w:w="0" w:type="dxa"/>
-        <w:right w:w="108" w:type="dxa"/>
-      </w:tblCellMar>
-    </w:tblPr>
-  </w:style>
-  <w:style w:type="numbering" w:default="1" w:styleId="NoList">
-    <w:name w:val="No List"/>
-    <w:uiPriority w:val="99"/>
-    <w:semiHidden/>
-    <w:unhideWhenUsed/>
-  </w:style>
-  <w:style w:type="character" w:styleId="Strong">
-    <w:name w:val="Strong"/>
-    <w:qFormat/>
-    <w:rsid w:val="00102AFB"/>
-    <w:rPr>
-      <w:b/>
-      <w:bCs/>
-    </w:rPr>
-  </w:style>
-  <w:style w:type="paragraph" w:styleId="BalloonText">
-    <w:name w:val="Balloon Text"/>
-    <w:basedOn w:val="Normal"/>
-    <w:link w:val="BalloonTextChar"/>
-    <w:rsid w:val="00DC2437"/>
-    <w:rPr>
-      <w:rFonts w:ascii="Tahoma" w:hAnsi="Tahoma" w:cs="Tahoma"/>
-      <w:sz w:val="16"/>
-      <w:szCs w:val="16"/>
-    </w:rPr>
-  </w:style>
-  <w:style w:type="character" w:customStyle="1" w:styleId="BalloonTextChar">
-    <w:name w:val="Balloon Text Char"/>
-    <w:link w:val="BalloonText"/>
-    <w:rsid w:val="00DC2437"/>
-    <w:rPr>
-      <w:rFonts w:ascii="Tahoma" w:hAnsi="Tahoma" w:cs="Tahoma"/>
-      <w:sz w:val="16"/>
-      <w:szCs w:val="16"/>
-    </w:rPr>
-  </w:style>
-  <w:style w:type="paragraph" w:styleId="NormalWeb">
-    <w:name w:val="Normal (Web)"/>
-    <w:basedOn w:val="Normal"/>
-    <w:uiPriority w:val="99"/>
-    <w:unhideWhenUsed/>
-    <w:rsid w:val="00DC2437"/>
-    <w:pPr>
-      <w:spacing w:before="100" w:beforeAutospacing="1" w:after="100" w:afterAutospacing="1"/>
-    </w:pPr>
-  </w:style>
-  <w:style w:type="character" w:styleId="Hyperlink">
-    <w:name w:val="Hyperlink"/>
-    <w:rsid w:val="001D7529"/>
-    <w:rPr>
-      <w:color w:val="0000FF"/>
-      <w:u w:val="single"/>
-    </w:rPr>
-  </w:style>
-  <w:style w:type="paragraph" w:styleId="Header">
-    <w:name w:val="header"/>
-    <w:basedOn w:val="Normal"/>
-    <w:link w:val="HeaderChar"/>
-    <w:rsid w:val="00032AAA"/>
-    <w:pPr>
-      <w:tabs>
-        <w:tab w:val="center" w:pos="4680"/>
-        <w:tab w:val="right" w:pos="9360"/>
-      </w:tabs>
-    </w:pPr>
-  </w:style>
-  <w:style w:type="character" w:customStyle="1" w:styleId="HeaderChar">
-    <w:name w:val="Header Char"/>
-    <w:basedOn w:val="DefaultParagraphFont"/>
-    <w:link w:val="Header"/>
-    <w:rsid w:val="00032AAA"/>
-    <w:rPr>
-      <w:sz w:val="24"/>
-      <w:szCs w:val="24"/>
-    </w:rPr>
-  </w:style>
-  <w:style w:type="paragraph" w:styleId="Footer">
-    <w:name w:val="footer"/>
-    <w:basedOn w:val="Normal"/>
-    <w:link w:val="FooterChar"/>
-    <w:uiPriority w:val="99"/>
-    <w:rsid w:val="00032AAA"/>
-    <w:pPr>
-      <w:tabs>
-        <w:tab w:val="center" w:pos="4680"/>
-        <w:tab w:val="right" w:pos="9360"/>
-      </w:tabs>
-    </w:pPr>
-  </w:style>
-  <w:style w:type="character" w:customStyle="1" w:styleId="FooterChar">
-    <w:name w:val="Footer Char"/>
-    <w:basedOn w:val="DefaultParagraphFont"/>
-    <w:link w:val="Footer"/>
-    <w:uiPriority w:val="99"/>
-    <w:rsid w:val="00032AAA"/>
-    <w:rPr>
-      <w:sz w:val="24"/>
-      <w:szCs w:val="24"/>
-    </w:rPr>
-  </w:style>
-  <w:style w:type="character" w:styleId="FollowedHyperlink">
-    <w:name w:val="FollowedHyperlink"/>
-    <w:basedOn w:val="DefaultParagraphFont"/>
-    <w:rsid w:val="00456C84"/>
-    <w:rPr>
-      <w:color w:val="800080" w:themeColor="followedHyperlink"/>
-      <w:u w:val="single"/>
-    </w:rPr>
-  </w:style>
-  <w:style w:type="character" w:styleId="CommentReference">
-    <w:name w:val="annotation reference"/>
-    <w:basedOn w:val="DefaultParagraphFont"/>
-    <w:rsid w:val="002367B5"/>
-    <w:rPr>
-      <w:sz w:val="16"/>
-      <w:szCs w:val="16"/>
-    </w:rPr>
-  </w:style>
-  <w:style w:type="paragraph" w:styleId="CommentText">
-    <w:name w:val="annotation text"/>
-    <w:basedOn w:val="Normal"/>
-    <w:link w:val="CommentTextChar"/>
-    <w:rsid w:val="002367B5"/>
-    <w:rPr>
-      <w:sz w:val="20"/>
-      <w:szCs w:val="20"/>
-    </w:rPr>
-  </w:style>
-  <w:style w:type="character" w:customStyle="1" w:styleId="CommentTextChar">
-    <w:name w:val="Comment Text Char"/>
-    <w:basedOn w:val="DefaultParagraphFont"/>
-    <w:link w:val="CommentText"/>
-    <w:rsid w:val="002367B5"/>
-  </w:style>
-  <w:style w:type="paragraph" w:styleId="CommentSubject">
-    <w:name w:val="annotation subject"/>
-    <w:basedOn w:val="CommentText"/>
-    <w:next w:val="CommentText"/>
-    <w:link w:val="CommentSubjectChar"/>
-    <w:rsid w:val="002367B5"/>
-    <w:rPr>
-      <w:b/>
-      <w:bCs/>
-    </w:rPr>
-  </w:style>
-  <w:style w:type="character" w:customStyle="1" w:styleId="CommentSubjectChar">
-    <w:name w:val="Comment Subject Char"/>
-    <w:basedOn w:val="CommentTextChar"/>
-    <w:link w:val="CommentSubject"/>
-    <w:rsid w:val="002367B5"/>
-    <w:rPr>
-      <w:b/>
-      <w:bCs/>
-    </w:rPr>
-  </w:style>
-  <w:style w:type="paragraph" w:styleId="ListParagraph">
-    <w:name w:val="List Paragraph"/>
-    <w:basedOn w:val="Normal"/>
-    <w:uiPriority w:val="34"/>
-    <w:qFormat/>
-    <w:rsid w:val="00E525B4"/>
-    <w:pPr>
-      <w:ind w:left="720"/>
-      <w:contextualSpacing/>
-    </w:pPr>
-  </w:style>
-  <w:style w:type="paragraph" w:styleId="Revision">
-    <w:name w:val="Revision"/>
-    <w:hidden/>
-    <w:uiPriority w:val="99"/>
-    <w:semiHidden/>
-    <w:rsid w:val="00E85D26"/>
-    <w:rPr>
-      <w:sz w:val="24"/>
-      <w:szCs w:val="24"/>
-    </w:rPr>
-  </w:style>
-</w:styles>
-</file>
-
-<file path=word/stylesWithEffects.xml><?xml version="1.0" encoding="utf-8"?>
-<w:styles xmlns:wpc="http://schemas.microsoft.com/office/word/2010/wordprocessingCanvas" xmlns:mc="http://schemas.openxmlformats.org/markup-compatibility/2006" xmlns:o="urn:schemas-microsoft-com:office:office" xmlns:r="http://schemas.openxmlformats.org/officeDocument/2006/relationships" xmlns:m="http://schemas.openxmlformats.org/officeDocument/2006/math" xmlns:v="urn:schemas-microsoft-com:vml" xmlns:wp14="http://schemas.microsoft.com/office/word/2010/wordprocessingDrawing" xmlns:wp="http://schemas.openxmlformats.org/drawingml/2006/wordprocessingDrawing" xmlns:w10="urn:schemas-microsoft-com:office:word" xmlns:w="http://schemas.openxmlformats.org/wordprocessingml/2006/main" xmlns:w14="http://schemas.microsoft.com/office/word/2010/wordml" xmlns:wpg="http://schemas.microsoft.com/office/word/2010/wordprocessingGroup" xmlns:wpi="http://schemas.microsoft.com/office/word/2010/wordprocessingInk" xmlns:wne="http://schemas.microsoft.com/office/word/2006/wordml" xmlns:wps="http://schemas.microsoft.com/office/word/2010/wordprocessingShape" mc:Ignorable="w14 wp14">
-  <w:docDefaults>
-    <w:rPrDefault>
-      <w:rPr>
-        <w:rFonts w:ascii="Times New Roman" w:eastAsia="Times New Roman" w:hAnsi="Times New Roman" w:cs="Times New Roman"/>
-        <w:lang w:val="en-US" w:eastAsia="en-US" w:bidi="ar-SA"/>
-      </w:rPr>
-    </w:rPrDefault>
-    <w:pPrDefault/>
-  </w:docDefaults>
-  <w:latentStyles w:defLockedState="0" w:defUIPriority="0" w:defSemiHidden="0" w:defUnhideWhenUsed="0" w:defQFormat="0" w:count="267">
-    <w:lsdException w:name="Normal" w:qFormat="1"/>
-    <w:lsdException w:name="heading 1" w:qFormat="1"/>
-    <w:lsdException w:name="heading 2" w:semiHidden="1" w:unhideWhenUsed="1" w:qFormat="1"/>
-    <w:lsdException w:name="heading 3" w:semiHidden="1" w:unhideWhenUsed="1" w:qFormat="1"/>
-    <w:lsdException w:name="heading 4" w:semiHidden="1" w:unhideWhenUsed="1" w:qFormat="1"/>
-    <w:lsdException w:name="heading 5" w:semiHidden="1" w:unhideWhenUsed="1" w:qFormat="1"/>
-    <w:lsdException w:name="heading 6" w:semiHidden="1" w:unhideWhenUsed="1" w:qFormat="1"/>
-    <w:lsdException w:name="heading 7" w:semiHidden="1" w:unhideWhenUsed="1" w:qFormat="1"/>
-    <w:lsdException w:name="heading 8" w:semiHidden="1" w:unhideWhenUsed="1" w:qFormat="1"/>
-    <w:lsdException w:name="heading 9" w:semiHidden="1" w:unhideWhenUsed="1" w:qFormat="1"/>
-    <w:lsdException w:name="footer" w:uiPriority="99"/>
-    <w:lsdException w:name="caption" w:semiHidden="1" w:unhideWhenUsed="1" w:qFormat="1"/>
-    <w:lsdException w:name="Title" w:qFormat="1"/>
-    <w:lsdException w:name="Subtitle" w:qFormat="1"/>
-    <w:lsdException w:name="Strong" w:qFormat="1"/>
-    <w:lsdException w:name="Emphasis" w:qFormat="1"/>
-    <w:lsdException w:name="Normal (Web)" w:uiPriority="99"/>
-    <w:lsdException w:name="Placeholder Text" w:semiHidden="1" w:uiPriority="99"/>
-    <w:lsdException w:name="No Spacing" w:uiPriority="1" w:qFormat="1"/>
-    <w:lsdException w:name="Light Shading" w:uiPriority="60"/>
-    <w:lsdException w:name="Light List" w:uiPriority="61"/>
-    <w:lsdException w:name="Light Grid" w:uiPriority="62"/>
-    <w:lsdException w:name="Medium Shading 1" w:uiPriority="63"/>
-    <w:lsdException w:name="Medium Shading 2" w:uiPriority="64"/>
-    <w:lsdException w:name="Medium List 1" w:uiPriority="65"/>
-    <w:lsdException w:name="Medium List 2" w:uiPriority="66"/>
-    <w:lsdException w:name="Medium Grid 1" w:uiPriority="67"/>
-    <w:lsdException w:name="Medium Grid 2" w:uiPriority="68"/>
-    <w:lsdException w:name="Medium Grid 3" w:uiPriority="69"/>
-    <w:lsdException w:name="Dark List" w:uiPriority="70"/>
-    <w:lsdException w:name="Colorful Shading" w:uiPriority="71"/>
-    <w:lsdException w:name="Colorful List" w:uiPriority="72"/>
-    <w:lsdException w:name="Colorful Grid" w:uiPriority="73"/>
-    <w:lsdException w:name="Light Shading Accent 1" w:uiPriority="60"/>
-    <w:lsdException w:name="Light List Accent 1" w:uiPriority="61"/>
-    <w:lsdException w:name="Light Grid Accent 1" w:uiPriority="62"/>
-    <w:lsdException w:name="Medium Shading 1 Accent 1" w:uiPriority="63"/>
-    <w:lsdException w:name="Medium Shading 2 Accent 1" w:uiPriority="64"/>
-    <w:lsdException w:name="Medium List 1 Accent 1" w:uiPriority="65"/>
-    <w:lsdException w:name="Revision" w:semiHidden="1" w:uiPriority="99"/>
-    <w:lsdException w:name="List Paragraph" w:uiPriority="34" w:qFormat="1"/>
-    <w:lsdException w:name="Quote" w:uiPriority="29" w:qFormat="1"/>
-    <w:lsdException w:name="Intense Quote" w:uiPriority="30" w:qFormat="1"/>
-    <w:lsdException w:name="Medium List 2 Accent 1" w:uiPriority="66"/>
-    <w:lsdException w:name="Medium Grid 1 Accent 1" w:uiPriority="67"/>
-    <w:lsdException w:name="Medium Grid 2 Accent 1" w:uiPriority="68"/>
-    <w:lsdException w:name="Medium Grid 3 Accent 1" w:uiPriority="69"/>
-    <w:lsdException w:name="Dark List Accent 1" w:uiPriority="70"/>
-    <w:lsdException w:name="Colorful Shading Accent 1" w:uiPriority="71"/>
-    <w:lsdException w:name="Colorful List Accent 1" w:uiPriority="72"/>
-    <w:lsdException w:name="Colorful Grid Accent 1" w:uiPriority="73"/>
-    <w:lsdException w:name="Light Shading Accent 2" w:uiPriority="60"/>
-    <w:lsdException w:name="Light List Accent 2" w:uiPriority="61"/>
-    <w:lsdException w:name="Light Grid Accent 2" w:uiPriority="62"/>
-    <w:lsdException w:name="Medium Shading 1 Accent 2" w:uiPriority="63"/>
-    <w:lsdException w:name="Medium Shading 2 Accent 2" w:uiPriority="64"/>
-    <w:lsdException w:name="Medium List 1 Accent 2" w:uiPriority="65"/>
-    <w:lsdException w:name="Medium List 2 Accent 2" w:uiPriority="66"/>
-    <w:lsdException w:name="Medium Grid 1 Accent 2" w:uiPriority="67"/>
-    <w:lsdException w:name="Medium Grid 2 Accent 2" w:uiPriority="68"/>
-    <w:lsdException w:name="Medium Grid 3 Accent 2" w:uiPriority="69"/>
-    <w:lsdException w:name="Dark List Accent 2" w:uiPriority="70"/>
-    <w:lsdException w:name="Colorful Shading Accent 2" w:uiPriority="71"/>
-    <w:lsdException w:name="Colorful List Accent 2" w:uiPriority="72"/>
-    <w:lsdException w:name="Colorful Grid Accent 2" w:uiPriority="73"/>
-    <w:lsdException w:name="Light Shading Accent 3" w:uiPriority="60"/>
-    <w:lsdException w:name="Light List Accent 3" w:uiPriority="61"/>
-    <w:lsdException w:name="Light Grid Accent 3" w:uiPriority="62"/>
-    <w:lsdException w:name="Medium Shading 1 Accent 3" w:uiPriority="63"/>
-    <w:lsdException w:name="Medium Shading 2 Accent 3" w:uiPriority="64"/>
-    <w:lsdException w:name="Medium List 1 Accent 3" w:uiPriority="65"/>
-    <w:lsdException w:name="Medium List 2 Accent 3" w:uiPriority="66"/>
-    <w:lsdException w:name="Medium Grid 1 Accent 3" w:uiPriority="67"/>
-    <w:lsdException w:name="Medium Grid 2 Accent 3" w:uiPriority="68"/>
-    <w:lsdException w:name="Medium Grid 3 Accent 3" w:uiPriority="69"/>
-    <w:lsdException w:name="Dark List Accent 3" w:uiPriority="70"/>
-    <w:lsdException w:name="Colorful Shading Accent 3" w:uiPriority="71"/>
-    <w:lsdException w:name="Colorful List Accent 3" w:uiPriority="72"/>
-    <w:lsdException w:name="Colorful Grid Accent 3" w:uiPriority="73"/>
-    <w:lsdException w:name="Light Shading Accent 4" w:uiPriority="60"/>
-    <w:lsdException w:name="Light List Accent 4" w:uiPriority="61"/>
-    <w:lsdException w:name="Light Grid Accent 4" w:uiPriority="62"/>
-    <w:lsdException w:name="Medium Shading 1 Accent 4" w:uiPriority="63"/>
-    <w:lsdException w:name="Medium Shading 2 Accent 4" w:uiPriority="64"/>
-    <w:lsdException w:name="Medium List 1 Accent 4" w:uiPriority="65"/>
-    <w:lsdException w:name="Medium List 2 Accent 4" w:uiPriority="66"/>
-    <w:lsdException w:name="Medium Grid 1 Accent 4" w:uiPriority="67"/>
-    <w:lsdException w:name="Medium Grid 2 Accent 4" w:uiPriority="68"/>
-    <w:lsdException w:name="Medium Grid 3 Accent 4" w:uiPriority="69"/>
-    <w:lsdException w:name="Dark List Accent 4" w:uiPriority="70"/>
-    <w:lsdException w:name="Colorful Shading Accent 4" w:uiPriority="71"/>
-    <w:lsdException w:name="Colorful List Accent 4" w:uiPriority="72"/>
-    <w:lsdException w:name="Colorful Grid Accent 4" w:uiPriority="73"/>
-    <w:lsdException w:name="Light Shading Accent 5" w:uiPriority="60"/>
-    <w:lsdException w:name="Light List Accent 5" w:uiPriority="61"/>
-    <w:lsdException w:name="Light Grid Accent 5" w:uiPriority="62"/>
-    <w:lsdException w:name="Medium Shading 1 Accent 5" w:uiPriority="63"/>
-    <w:lsdException w:name="Medium Shading 2 Accent 5" w:uiPriority="64"/>
-    <w:lsdException w:name="Medium List 1 Accent 5" w:uiPriority="65"/>
-    <w:lsdException w:name="Medium List 2 Accent 5" w:uiPriority="66"/>
-    <w:lsdException w:name="Medium Grid 1 Accent 5" w:uiPriority="67"/>
-    <w:lsdException w:name="Medium Grid 2 Accent 5" w:uiPriority="68"/>
-    <w:lsdException w:name="Medium Grid 3 Accent 5" w:uiPriority="69"/>
-    <w:lsdException w:name="Dark List Accent 5" w:uiPriority="70"/>
-    <w:lsdException w:name="Colorful Shading Accent 5" w:uiPriority="71"/>
-    <w:lsdException w:name="Colorful List Accent 5" w:uiPriority="72"/>
-    <w:lsdException w:name="Colorful Grid Accent 5" w:uiPriority="73"/>
-    <w:lsdException w:name="Light Shading Accent 6" w:uiPriority="60"/>
-    <w:lsdException w:name="Light List Accent 6" w:uiPriority="61"/>
-    <w:lsdException w:name="Light Grid Accent 6" w:uiPriority="62"/>
-    <w:lsdException w:name="Medium Shading 1 Accent 6" w:uiPriority="63"/>
-    <w:lsdException w:name="Medium Shading 2 Accent 6" w:uiPriority="64"/>
-    <w:lsdException w:name="Medium List 1 Accent 6" w:uiPriority="65"/>
-    <w:lsdException w:name="Medium List 2 Accent 6" w:uiPriority="66"/>
-    <w:lsdException w:name="Medium Grid 1 Accent 6" w:uiPriority="67"/>
-    <w:lsdException w:name="Medium Grid 2 Accent 6" w:uiPriority="68"/>
-    <w:lsdException w:name="Medium Grid 3 Accent 6" w:uiPriority="69"/>
-    <w:lsdException w:name="Dark List Accent 6" w:uiPriority="70"/>
-    <w:lsdException w:name="Colorful Shading Accent 6" w:uiPriority="71"/>
-    <w:lsdException w:name="Colorful List Accent 6" w:uiPriority="72"/>
-    <w:lsdException w:name="Colorful Grid Accent 6" w:uiPriority="73"/>
-    <w:lsdException w:name="Subtle Emphasis" w:uiPriority="19" w:qFormat="1"/>
-    <w:lsdException w:name="Intense Emphasis" w:uiPriority="21" w:qFormat="1"/>
-    <w:lsdException w:name="Subtle Reference" w:uiPriority="31" w:qFormat="1"/>
-    <w:lsdException w:name="Intense Reference" w:uiPriority="32" w:qFormat="1"/>
-    <w:lsdException w:name="Book Title" w:uiPriority="33" w:qFormat="1"/>
-    <w:lsdException w:name="Bibliography" w:semiHidden="1" w:uiPriority="37" w:unhideWhenUsed="1"/>
-    <w:lsdException w:name="TOC Heading" w:semiHidden="1" w:uiPriority="39" w:unhideWhenUsed="1" w:qFormat="1"/>
-  </w:latentStyles>
-  <w:style w:type="paragraph" w:default="1" w:styleId="Normal">
-    <w:name w:val="Normal"/>
-    <w:qFormat/>
-    <w:rsid w:val="00102AFB"/>
-    <w:rPr>
-      <w:sz w:val="24"/>
-      <w:szCs w:val="24"/>
-    </w:rPr>
-  </w:style>
-  <w:style w:type="character" w:default="1" w:styleId="DefaultParagraphFont">
-    <w:name w:val="Default Paragraph Font"/>
-    <w:uiPriority w:val="1"/>
-    <w:semiHidden/>
-    <w:unhideWhenUsed/>
-  </w:style>
-  <w:style w:type="table" w:default="1" w:styleId="TableNormal">
-    <w:name w:val="Normal Table"/>
-    <w:uiPriority w:val="99"/>
-    <w:semiHidden/>
-    <w:unhideWhenUsed/>
     <w:tblPr>
       <w:tblInd w:w="0" w:type="dxa"/>
       <w:tblCellMar>
@@ -4720,7 +5032,7 @@
 </file>
 
 <file path=customXml/itemProps1.xml><?xml version="1.0" encoding="utf-8"?>
-<ds:datastoreItem xmlns:ds="http://schemas.openxmlformats.org/officeDocument/2006/customXml" ds:itemID="{E01EE736-44A6-4DB3-98DD-5B2E2FF0017E}">
+<ds:datastoreItem xmlns:ds="http://schemas.openxmlformats.org/officeDocument/2006/customXml" ds:itemID="{9A61AC77-2CBF-43D7-A163-1EFD9844A53B}">
   <ds:schemaRefs>
     <ds:schemaRef ds:uri="http://schemas.openxmlformats.org/officeDocument/2006/bibliography"/>
   </ds:schemaRefs>

</xml_diff>